<commit_message>
Latest version 20160613 after the defense
</commit_message>
<xml_diff>
--- a/谭伟聪本科毕业设计（论文）外语文献翻译.docx
+++ b/谭伟聪本科毕业设计（论文）外语文献翻译.docx
@@ -2222,7 +2222,47 @@
                 <w:bCs/>
                 <w:sz w:val="24"/>
               </w:rPr>
-              <w:t>海浪的知识是必要的。与海浪有关的湍流促进了海洋</w:t>
+              <w:t>对于波浪分析</w:t>
+            </w:r>
+            <w:r>
+              <w:rPr>
+                <w:rFonts w:hint="eastAsia"/>
+                <w:bCs/>
+                <w:sz w:val="24"/>
+              </w:rPr>
+              <w:t>的知识</w:t>
+            </w:r>
+            <w:r>
+              <w:rPr>
+                <w:rFonts w:hint="eastAsia"/>
+                <w:bCs/>
+                <w:sz w:val="24"/>
+              </w:rPr>
+              <w:t>都</w:t>
+            </w:r>
+            <w:r>
+              <w:rPr>
+                <w:rFonts w:hint="eastAsia"/>
+                <w:bCs/>
+                <w:sz w:val="24"/>
+              </w:rPr>
+              <w:t>是必要的。</w:t>
+            </w:r>
+            <w:r>
+              <w:rPr>
+                <w:rFonts w:hint="eastAsia"/>
+                <w:bCs/>
+                <w:sz w:val="24"/>
+              </w:rPr>
+              <w:t>由于海面波浪引起的</w:t>
+            </w:r>
+            <w:r>
+              <w:rPr>
+                <w:rFonts w:hint="eastAsia"/>
+                <w:bCs/>
+                <w:sz w:val="24"/>
+              </w:rPr>
+              <w:t>湍流促进了海洋</w:t>
             </w:r>
             <w:r>
               <w:rPr>
@@ -2350,6 +2390,14 @@
                 <w:bCs/>
                 <w:sz w:val="24"/>
               </w:rPr>
+              <w:t>的</w:t>
+            </w:r>
+            <w:r>
+              <w:rPr>
+                <w:rFonts w:hint="eastAsia"/>
+                <w:bCs/>
+                <w:sz w:val="24"/>
+              </w:rPr>
               <w:t>洋流</w:t>
             </w:r>
             <w:r>
@@ -2398,7 +2446,15 @@
                 <w:bCs/>
                 <w:sz w:val="24"/>
               </w:rPr>
-              <w:t>的运输</w:t>
+              <w:t>的</w:t>
+            </w:r>
+            <w:r>
+              <w:rPr>
+                <w:rFonts w:hint="eastAsia"/>
+                <w:bCs/>
+                <w:sz w:val="24"/>
+              </w:rPr>
+              <w:t>输运</w:t>
             </w:r>
             <w:r>
               <w:rPr>
@@ -2446,15 +2502,571 @@
                 <w:bCs/>
                 <w:sz w:val="24"/>
               </w:rPr>
+              <w:t>波浪在确定海岸线的</w:t>
+            </w:r>
+            <w:r>
+              <w:rPr>
+                <w:rFonts w:hint="eastAsia"/>
+                <w:bCs/>
+                <w:sz w:val="24"/>
+              </w:rPr>
+              <w:t>成因</w:t>
+            </w:r>
+            <w:r>
+              <w:rPr>
+                <w:rFonts w:hint="eastAsia"/>
+                <w:bCs/>
+                <w:sz w:val="24"/>
+              </w:rPr>
+              <w:t>以及</w:t>
+            </w:r>
+            <w:r>
+              <w:rPr>
+                <w:rFonts w:hint="eastAsia"/>
+                <w:bCs/>
+                <w:sz w:val="24"/>
+              </w:rPr>
+              <w:t>相关的海岸线特征方面起着主导作用。</w:t>
+            </w:r>
+            <w:r>
+              <w:rPr>
+                <w:rFonts w:hint="eastAsia"/>
+                <w:bCs/>
+                <w:sz w:val="24"/>
+              </w:rPr>
+              <w:t>海洋</w:t>
+            </w:r>
+            <w:r>
+              <w:rPr>
+                <w:rFonts w:hint="eastAsia"/>
+                <w:bCs/>
+                <w:sz w:val="24"/>
+              </w:rPr>
+              <w:t>波浪被证明在悬浮沉积物浓度的分布</w:t>
+            </w:r>
+            <w:r>
+              <w:rPr>
+                <w:rFonts w:hint="eastAsia"/>
+                <w:bCs/>
+                <w:sz w:val="24"/>
+              </w:rPr>
+              <w:t>以及</w:t>
+            </w:r>
+            <w:r>
+              <w:rPr>
+                <w:rFonts w:hint="eastAsia"/>
+                <w:bCs/>
+                <w:sz w:val="24"/>
+              </w:rPr>
+              <w:t>海床</w:t>
+            </w:r>
+            <w:r>
+              <w:rPr>
+                <w:rFonts w:hint="eastAsia"/>
+                <w:bCs/>
+                <w:sz w:val="24"/>
+              </w:rPr>
+              <w:t>的形成</w:t>
+            </w:r>
+            <w:r>
+              <w:rPr>
+                <w:rFonts w:hint="eastAsia"/>
+                <w:bCs/>
+                <w:sz w:val="24"/>
+              </w:rPr>
+              <w:t>活动中起着重要作用</w:t>
+            </w:r>
+            <w:r>
+              <w:rPr>
+                <w:rFonts w:hint="eastAsia"/>
+                <w:bCs/>
+                <w:sz w:val="24"/>
+              </w:rPr>
+              <w:t>——</w:t>
+            </w:r>
+            <w:r>
+              <w:rPr>
+                <w:rFonts w:hint="eastAsia"/>
+                <w:bCs/>
+                <w:sz w:val="24"/>
+              </w:rPr>
+              <w:t>某些</w:t>
+            </w:r>
+            <w:r>
+              <w:rPr>
+                <w:rFonts w:hint="eastAsia"/>
+                <w:bCs/>
+                <w:sz w:val="24"/>
+              </w:rPr>
+              <w:t>种类的</w:t>
+            </w:r>
+            <w:r>
+              <w:rPr>
+                <w:rFonts w:hint="eastAsia"/>
+                <w:bCs/>
+                <w:sz w:val="24"/>
+              </w:rPr>
+              <w:t>营养</w:t>
+            </w:r>
+            <w:r>
+              <w:rPr>
+                <w:rFonts w:hint="eastAsia"/>
+                <w:bCs/>
+                <w:sz w:val="24"/>
+              </w:rPr>
+              <w:t>物质</w:t>
+            </w:r>
+            <w:r>
+              <w:rPr>
+                <w:rFonts w:hint="eastAsia"/>
+                <w:bCs/>
+                <w:sz w:val="24"/>
+              </w:rPr>
+              <w:t>以及</w:t>
+            </w:r>
+            <w:r>
+              <w:rPr>
+                <w:rFonts w:hint="eastAsia"/>
+                <w:bCs/>
+                <w:sz w:val="24"/>
+              </w:rPr>
+              <w:t>有毒有害的</w:t>
+            </w:r>
+            <w:r>
+              <w:rPr>
+                <w:rFonts w:hint="eastAsia"/>
+                <w:bCs/>
+                <w:sz w:val="24"/>
+              </w:rPr>
+              <w:t>杀虫剂的</w:t>
+            </w:r>
+            <w:r>
+              <w:rPr>
+                <w:rFonts w:hint="eastAsia"/>
+                <w:bCs/>
+                <w:sz w:val="24"/>
+              </w:rPr>
+              <w:t>在海底淤泥中</w:t>
+            </w:r>
+            <w:r>
+              <w:rPr>
+                <w:rFonts w:hint="eastAsia"/>
+                <w:bCs/>
+                <w:sz w:val="24"/>
+              </w:rPr>
+              <w:t>积累</w:t>
+            </w:r>
+            <w:r>
+              <w:rPr>
+                <w:rFonts w:hint="eastAsia"/>
+                <w:bCs/>
+                <w:sz w:val="24"/>
+              </w:rPr>
+              <w:t>十分显著</w:t>
+            </w:r>
+            <w:r>
+              <w:rPr>
+                <w:rFonts w:hint="eastAsia"/>
+                <w:bCs/>
+                <w:sz w:val="24"/>
+              </w:rPr>
+              <w:t xml:space="preserve"> (</w:t>
+            </w:r>
+            <w:r>
+              <w:rPr>
+                <w:rFonts w:hint="eastAsia"/>
+                <w:bCs/>
+                <w:sz w:val="24"/>
+              </w:rPr>
+              <w:t>舒耐根伯格</w:t>
+            </w:r>
+            <w:r>
+              <w:rPr>
+                <w:rFonts w:hint="eastAsia"/>
+                <w:bCs/>
+                <w:sz w:val="24"/>
+              </w:rPr>
+              <w:t>等</w:t>
+            </w:r>
+            <w:r>
+              <w:rPr>
+                <w:rFonts w:hint="eastAsia"/>
+                <w:bCs/>
+                <w:sz w:val="24"/>
+              </w:rPr>
+              <w:t>，</w:t>
+            </w:r>
+            <w:r>
+              <w:rPr>
+                <w:rFonts w:hint="eastAsia"/>
+                <w:bCs/>
+                <w:sz w:val="24"/>
+              </w:rPr>
+              <w:t>2000</w:t>
+            </w:r>
+            <w:r>
+              <w:rPr>
+                <w:rFonts w:hint="eastAsia"/>
+                <w:bCs/>
+                <w:sz w:val="24"/>
+              </w:rPr>
+              <w:t>；</w:t>
+            </w:r>
+            <w:r>
+              <w:rPr>
+                <w:rFonts w:hint="eastAsia"/>
+                <w:bCs/>
+                <w:sz w:val="24"/>
+              </w:rPr>
+              <w:t>李</w:t>
+            </w:r>
+            <w:r>
+              <w:rPr>
+                <w:rFonts w:hint="eastAsia"/>
+                <w:bCs/>
+                <w:sz w:val="24"/>
+              </w:rPr>
+              <w:t>，</w:t>
+            </w:r>
+            <w:r>
+              <w:rPr>
+                <w:rFonts w:hint="eastAsia"/>
+                <w:bCs/>
+                <w:sz w:val="24"/>
+              </w:rPr>
+              <w:t>2004)</w:t>
+            </w:r>
+            <w:r>
+              <w:rPr>
+                <w:rFonts w:hint="eastAsia"/>
+                <w:bCs/>
+                <w:sz w:val="24"/>
+              </w:rPr>
+              <w:t>。悬浮颗粒物在水柱增加</w:t>
+            </w:r>
+            <w:r>
+              <w:rPr>
+                <w:rFonts w:hint="eastAsia"/>
+                <w:bCs/>
+                <w:sz w:val="24"/>
+              </w:rPr>
+              <w:t>浑浊</w:t>
+            </w:r>
+            <w:r>
+              <w:rPr>
+                <w:rFonts w:hint="eastAsia"/>
+                <w:bCs/>
+                <w:sz w:val="24"/>
+              </w:rPr>
+              <w:t>度</w:t>
+            </w:r>
+            <w:r>
+              <w:rPr>
+                <w:rFonts w:hint="eastAsia"/>
+                <w:bCs/>
+                <w:sz w:val="24"/>
+              </w:rPr>
+              <w:t>，</w:t>
+            </w:r>
+            <w:r>
+              <w:rPr>
+                <w:rFonts w:hint="eastAsia"/>
+                <w:bCs/>
+                <w:sz w:val="24"/>
+              </w:rPr>
+              <w:t xml:space="preserve"> (</w:t>
+            </w:r>
+            <w:r>
+              <w:rPr>
+                <w:rFonts w:hint="eastAsia"/>
+                <w:bCs/>
+                <w:sz w:val="24"/>
+              </w:rPr>
+              <w:t>辛格</w:t>
+            </w:r>
+            <w:r>
+              <w:rPr>
+                <w:rFonts w:hint="eastAsia"/>
+                <w:bCs/>
+                <w:sz w:val="24"/>
+              </w:rPr>
+              <w:t>，</w:t>
+            </w:r>
+            <w:r>
+              <w:rPr>
+                <w:rFonts w:hint="eastAsia"/>
+                <w:bCs/>
+                <w:sz w:val="24"/>
+              </w:rPr>
+              <w:t xml:space="preserve"> 2008) </w:t>
+            </w:r>
+            <w:r>
+              <w:rPr>
+                <w:rFonts w:hint="eastAsia"/>
+                <w:bCs/>
+                <w:sz w:val="24"/>
+              </w:rPr>
+              <w:t>以及</w:t>
+            </w:r>
+            <w:r>
+              <w:rPr>
+                <w:rFonts w:hint="eastAsia"/>
+                <w:bCs/>
+                <w:sz w:val="24"/>
+              </w:rPr>
+              <w:t>减少可利用的太阳辐射</w:t>
+            </w:r>
+            <w:r>
+              <w:rPr>
+                <w:rFonts w:hint="eastAsia"/>
+                <w:bCs/>
+                <w:sz w:val="24"/>
+              </w:rPr>
+              <w:t>，一定程度上妨碍了</w:t>
+            </w:r>
+            <w:r>
+              <w:rPr>
+                <w:rFonts w:hint="eastAsia"/>
+                <w:bCs/>
+                <w:sz w:val="24"/>
+              </w:rPr>
+              <w:t>浮游植物的光</w:t>
+            </w:r>
+            <w:proofErr w:type="gramStart"/>
+            <w:r>
+              <w:rPr>
+                <w:rFonts w:hint="eastAsia"/>
+                <w:bCs/>
+                <w:sz w:val="24"/>
+              </w:rPr>
+              <w:t>合活动</w:t>
+            </w:r>
+            <w:proofErr w:type="gramEnd"/>
+            <w:r>
+              <w:rPr>
+                <w:rFonts w:hint="eastAsia"/>
+                <w:bCs/>
+                <w:sz w:val="24"/>
+              </w:rPr>
+              <w:t xml:space="preserve"> (</w:t>
+            </w:r>
+            <w:r>
+              <w:rPr>
+                <w:rFonts w:hint="eastAsia"/>
+                <w:bCs/>
+                <w:sz w:val="24"/>
+              </w:rPr>
+              <w:t>巴雷塔</w:t>
+            </w:r>
+            <w:r>
+              <w:rPr>
+                <w:rFonts w:hint="eastAsia"/>
+                <w:bCs/>
+                <w:sz w:val="24"/>
+              </w:rPr>
+              <w:t>-</w:t>
+            </w:r>
+            <w:r>
+              <w:rPr>
+                <w:rFonts w:hint="eastAsia"/>
+                <w:bCs/>
+                <w:sz w:val="24"/>
+              </w:rPr>
+              <w:t>贝克尔</w:t>
+            </w:r>
+            <w:r>
+              <w:rPr>
+                <w:rFonts w:hint="eastAsia"/>
+                <w:bCs/>
+                <w:sz w:val="24"/>
+              </w:rPr>
+              <w:t>等</w:t>
+            </w:r>
+            <w:r>
+              <w:rPr>
+                <w:rFonts w:hint="eastAsia"/>
+                <w:bCs/>
+                <w:sz w:val="24"/>
+              </w:rPr>
+              <w:t>，</w:t>
+            </w:r>
+            <w:r>
+              <w:rPr>
+                <w:rFonts w:hint="eastAsia"/>
+                <w:bCs/>
+                <w:sz w:val="24"/>
+              </w:rPr>
+              <w:t>1998)</w:t>
+            </w:r>
+            <w:r>
+              <w:rPr>
+                <w:rFonts w:hint="eastAsia"/>
+                <w:bCs/>
+                <w:sz w:val="24"/>
+              </w:rPr>
+              <w:t>。除了高风速</w:t>
+            </w:r>
+            <w:r>
+              <w:rPr>
+                <w:rFonts w:hint="eastAsia"/>
+                <w:bCs/>
+                <w:sz w:val="24"/>
+              </w:rPr>
+              <w:t>以及</w:t>
+            </w:r>
+            <w:r>
+              <w:rPr>
+                <w:rFonts w:hint="eastAsia"/>
+                <w:bCs/>
+                <w:sz w:val="24"/>
+              </w:rPr>
+              <w:t>登陆时平均水位增加外</w:t>
+            </w:r>
+            <w:r>
+              <w:rPr>
+                <w:rFonts w:hint="eastAsia"/>
+                <w:bCs/>
+                <w:sz w:val="24"/>
+              </w:rPr>
+              <w:t>，</w:t>
+            </w:r>
+            <w:r>
+              <w:rPr>
+                <w:rFonts w:hint="eastAsia"/>
+                <w:bCs/>
+                <w:sz w:val="24"/>
+              </w:rPr>
+              <w:t>与热带气旋</w:t>
+            </w:r>
+            <w:r>
+              <w:rPr>
+                <w:rFonts w:hint="eastAsia"/>
+                <w:bCs/>
+                <w:sz w:val="24"/>
+              </w:rPr>
+              <w:t xml:space="preserve"> (T</w:t>
+            </w:r>
+            <w:r>
+              <w:rPr>
+                <w:rFonts w:hint="eastAsia"/>
+                <w:bCs/>
+                <w:sz w:val="24"/>
+              </w:rPr>
+              <w:t>ropical</w:t>
+            </w:r>
+            <w:r>
+              <w:rPr>
+                <w:bCs/>
+                <w:sz w:val="24"/>
+              </w:rPr>
               <w:t xml:space="preserve"> </w:t>
             </w:r>
-            <w:r>
-              <w:rPr>
-                <w:rFonts w:hint="eastAsia"/>
-                <w:bCs/>
-                <w:sz w:val="24"/>
-              </w:rPr>
-              <w:t>波浪在确定海岸线的配置</w:t>
+            <w:proofErr w:type="spellStart"/>
+            <w:r>
+              <w:rPr>
+                <w:rFonts w:hint="eastAsia"/>
+                <w:bCs/>
+                <w:sz w:val="24"/>
+              </w:rPr>
+              <w:t>C</w:t>
+            </w:r>
+            <w:r>
+              <w:rPr>
+                <w:rFonts w:hint="eastAsia"/>
+                <w:bCs/>
+                <w:sz w:val="24"/>
+              </w:rPr>
+              <w:t>ylone</w:t>
+            </w:r>
+            <w:proofErr w:type="spellEnd"/>
+            <w:r>
+              <w:rPr>
+                <w:rFonts w:hint="eastAsia"/>
+                <w:bCs/>
+                <w:sz w:val="24"/>
+              </w:rPr>
+              <w:t>，我国通称台风</w:t>
+            </w:r>
+            <w:r>
+              <w:rPr>
+                <w:rFonts w:hint="eastAsia"/>
+                <w:bCs/>
+                <w:sz w:val="24"/>
+              </w:rPr>
+              <w:t xml:space="preserve">) </w:t>
+            </w:r>
+            <w:r>
+              <w:rPr>
+                <w:rFonts w:hint="eastAsia"/>
+                <w:bCs/>
+                <w:sz w:val="24"/>
+              </w:rPr>
+              <w:t>相关的</w:t>
+            </w:r>
+            <w:r>
+              <w:rPr>
+                <w:rFonts w:hint="eastAsia"/>
+                <w:bCs/>
+                <w:sz w:val="24"/>
+              </w:rPr>
+              <w:t>大波高波浪（亦可理解为风暴潮），</w:t>
+            </w:r>
+            <w:r>
+              <w:rPr>
+                <w:rFonts w:hint="eastAsia"/>
+                <w:bCs/>
+                <w:sz w:val="24"/>
+              </w:rPr>
+              <w:lastRenderedPageBreak/>
+              <w:t>对沿岸的</w:t>
+            </w:r>
+            <w:r>
+              <w:rPr>
+                <w:rFonts w:hint="eastAsia"/>
+                <w:bCs/>
+                <w:sz w:val="24"/>
+              </w:rPr>
+              <w:t>渔业养殖</w:t>
+            </w:r>
+            <w:r>
+              <w:rPr>
+                <w:rFonts w:hint="eastAsia"/>
+                <w:bCs/>
+                <w:sz w:val="24"/>
+              </w:rPr>
+              <w:t>生产</w:t>
+            </w:r>
+            <w:r>
+              <w:rPr>
+                <w:rFonts w:hint="eastAsia"/>
+                <w:bCs/>
+                <w:sz w:val="24"/>
+              </w:rPr>
+              <w:t>、海洋及沙巴岛上旅游业以及当地居民和来自世界各国</w:t>
+            </w:r>
+            <w:r>
+              <w:rPr>
+                <w:rFonts w:hint="eastAsia"/>
+                <w:bCs/>
+                <w:sz w:val="24"/>
+              </w:rPr>
+              <w:t>/</w:t>
+            </w:r>
+            <w:r>
+              <w:rPr>
+                <w:rFonts w:hint="eastAsia"/>
+                <w:bCs/>
+                <w:sz w:val="24"/>
+              </w:rPr>
+              <w:t>地区的游客</w:t>
+            </w:r>
+            <w:r>
+              <w:rPr>
+                <w:rFonts w:hint="eastAsia"/>
+                <w:bCs/>
+                <w:sz w:val="24"/>
+              </w:rPr>
+              <w:t>的财产</w:t>
             </w:r>
             <w:r>
               <w:rPr>
@@ -2470,7 +3082,510 @@
                 <w:bCs/>
                 <w:sz w:val="24"/>
               </w:rPr>
-              <w:t>相关的海岸线特征方面起着主导作用。波浪被证明在悬浮沉积物浓度的分布</w:t>
+              <w:t>生命安全</w:t>
+            </w:r>
+            <w:r>
+              <w:rPr>
+                <w:rFonts w:hint="eastAsia"/>
+                <w:bCs/>
+                <w:sz w:val="24"/>
+              </w:rPr>
+              <w:t>构成了</w:t>
+            </w:r>
+            <w:r>
+              <w:rPr>
+                <w:rFonts w:hint="eastAsia"/>
+                <w:bCs/>
+                <w:sz w:val="24"/>
+              </w:rPr>
+              <w:t>巨大的</w:t>
+            </w:r>
+            <w:r>
+              <w:rPr>
+                <w:rFonts w:hint="eastAsia"/>
+                <w:bCs/>
+                <w:sz w:val="24"/>
+              </w:rPr>
+              <w:t>严重的</w:t>
+            </w:r>
+            <w:r>
+              <w:rPr>
+                <w:rFonts w:hint="eastAsia"/>
+                <w:bCs/>
+                <w:sz w:val="24"/>
+              </w:rPr>
+              <w:t>威胁</w:t>
+            </w:r>
+            <w:r>
+              <w:rPr>
+                <w:rFonts w:hint="eastAsia"/>
+                <w:bCs/>
+                <w:sz w:val="24"/>
+              </w:rPr>
+              <w:t>。值得注意的是</w:t>
+            </w:r>
+            <w:r>
+              <w:rPr>
+                <w:rFonts w:hint="eastAsia"/>
+                <w:bCs/>
+                <w:sz w:val="24"/>
+              </w:rPr>
+              <w:t>，</w:t>
+            </w:r>
+            <w:r>
+              <w:rPr>
+                <w:rFonts w:hint="eastAsia"/>
+                <w:bCs/>
+                <w:sz w:val="24"/>
+              </w:rPr>
+              <w:t>马来西亚</w:t>
+            </w:r>
+            <w:r>
+              <w:rPr>
+                <w:rFonts w:hint="eastAsia"/>
+                <w:bCs/>
+                <w:sz w:val="24"/>
+              </w:rPr>
+              <w:t>联邦的</w:t>
+            </w:r>
+            <w:r>
+              <w:rPr>
+                <w:rFonts w:hint="eastAsia"/>
+                <w:bCs/>
+                <w:sz w:val="24"/>
+              </w:rPr>
+              <w:t>沙巴</w:t>
+            </w:r>
+            <w:r>
+              <w:rPr>
+                <w:rFonts w:hint="eastAsia"/>
+                <w:bCs/>
+                <w:sz w:val="24"/>
+              </w:rPr>
+              <w:t>州</w:t>
+            </w:r>
+            <w:r>
+              <w:rPr>
+                <w:rFonts w:hint="eastAsia"/>
+                <w:bCs/>
+                <w:sz w:val="24"/>
+              </w:rPr>
+              <w:t xml:space="preserve"> (</w:t>
+            </w:r>
+            <w:r>
+              <w:rPr>
+                <w:rFonts w:hint="eastAsia"/>
+                <w:bCs/>
+                <w:sz w:val="24"/>
+              </w:rPr>
+              <w:t>图</w:t>
+            </w:r>
+            <w:r>
+              <w:rPr>
+                <w:rFonts w:hint="eastAsia"/>
+                <w:bCs/>
+                <w:sz w:val="24"/>
+              </w:rPr>
+              <w:t xml:space="preserve"> 1)</w:t>
+            </w:r>
+            <w:r>
+              <w:rPr>
+                <w:rFonts w:hint="eastAsia"/>
+                <w:bCs/>
+                <w:sz w:val="24"/>
+              </w:rPr>
+              <w:t>，</w:t>
+            </w:r>
+            <w:r>
+              <w:rPr>
+                <w:rFonts w:hint="eastAsia"/>
+                <w:bCs/>
+                <w:sz w:val="24"/>
+              </w:rPr>
+              <w:t>由于</w:t>
+            </w:r>
+            <w:r>
+              <w:rPr>
+                <w:rFonts w:hint="eastAsia"/>
+                <w:bCs/>
+                <w:sz w:val="24"/>
+              </w:rPr>
+              <w:t>地理位置</w:t>
+            </w:r>
+            <w:r>
+              <w:rPr>
+                <w:rFonts w:hint="eastAsia"/>
+                <w:bCs/>
+                <w:sz w:val="24"/>
+              </w:rPr>
+              <w:t>与赤道</w:t>
+            </w:r>
+            <w:r>
+              <w:rPr>
+                <w:rFonts w:hint="eastAsia"/>
+                <w:bCs/>
+                <w:sz w:val="24"/>
+              </w:rPr>
+              <w:t>的距离相当小</w:t>
+            </w:r>
+            <w:r>
+              <w:rPr>
+                <w:rFonts w:hint="eastAsia"/>
+                <w:bCs/>
+                <w:sz w:val="24"/>
+              </w:rPr>
+              <w:t>，</w:t>
+            </w:r>
+            <w:r>
+              <w:rPr>
+                <w:rFonts w:hint="eastAsia"/>
+                <w:bCs/>
+                <w:sz w:val="24"/>
+              </w:rPr>
+              <w:t>地处热带，</w:t>
+            </w:r>
+            <w:r>
+              <w:rPr>
+                <w:rFonts w:hint="eastAsia"/>
+                <w:bCs/>
+                <w:sz w:val="24"/>
+              </w:rPr>
+              <w:t>因此</w:t>
+            </w:r>
+            <w:r>
+              <w:rPr>
+                <w:rFonts w:hint="eastAsia"/>
+                <w:bCs/>
+                <w:sz w:val="24"/>
+              </w:rPr>
+              <w:t>不经常</w:t>
+            </w:r>
+            <w:r>
+              <w:rPr>
+                <w:rFonts w:hint="eastAsia"/>
+                <w:bCs/>
+                <w:sz w:val="24"/>
+              </w:rPr>
+              <w:t>遭到</w:t>
+            </w:r>
+            <w:r>
+              <w:rPr>
+                <w:rFonts w:hint="eastAsia"/>
+                <w:bCs/>
+                <w:sz w:val="24"/>
+              </w:rPr>
+              <w:t>热带气旋</w:t>
+            </w:r>
+            <w:r>
+              <w:rPr>
+                <w:rFonts w:hint="eastAsia"/>
+                <w:bCs/>
+                <w:sz w:val="24"/>
+              </w:rPr>
+              <w:t>正面侵袭。</w:t>
+            </w:r>
+            <w:r>
+              <w:rPr>
+                <w:rFonts w:hint="eastAsia"/>
+                <w:bCs/>
+                <w:sz w:val="24"/>
+              </w:rPr>
+              <w:t>但在</w:t>
+            </w:r>
+            <w:r>
+              <w:rPr>
+                <w:rFonts w:hint="eastAsia"/>
+                <w:bCs/>
+                <w:sz w:val="24"/>
+              </w:rPr>
+              <w:t xml:space="preserve"> 1997</w:t>
+            </w:r>
+            <w:r>
+              <w:rPr>
+                <w:rFonts w:hint="eastAsia"/>
+                <w:bCs/>
+                <w:sz w:val="24"/>
+              </w:rPr>
+              <w:t>年</w:t>
+            </w:r>
+            <w:r>
+              <w:rPr>
+                <w:rFonts w:hint="eastAsia"/>
+                <w:bCs/>
+                <w:sz w:val="24"/>
+              </w:rPr>
+              <w:t>，</w:t>
+            </w:r>
+            <w:r>
+              <w:rPr>
+                <w:rFonts w:hint="eastAsia"/>
+                <w:bCs/>
+                <w:sz w:val="24"/>
+              </w:rPr>
+              <w:t>强度极大的</w:t>
+            </w:r>
+            <w:r>
+              <w:rPr>
+                <w:bCs/>
+                <w:sz w:val="24"/>
+              </w:rPr>
+              <w:t>G</w:t>
+            </w:r>
+            <w:r>
+              <w:rPr>
+                <w:rFonts w:hint="eastAsia"/>
+                <w:bCs/>
+                <w:sz w:val="24"/>
+              </w:rPr>
+              <w:t>reg</w:t>
+            </w:r>
+            <w:r>
+              <w:rPr>
+                <w:rFonts w:hint="eastAsia"/>
+                <w:bCs/>
+                <w:sz w:val="24"/>
+              </w:rPr>
+              <w:t>热带气旋</w:t>
+            </w:r>
+            <w:r>
+              <w:rPr>
+                <w:rFonts w:hint="eastAsia"/>
+                <w:bCs/>
+                <w:sz w:val="24"/>
+              </w:rPr>
+              <w:t>作为</w:t>
+            </w:r>
+            <w:r>
+              <w:rPr>
+                <w:rFonts w:hint="eastAsia"/>
+                <w:bCs/>
+                <w:sz w:val="24"/>
+              </w:rPr>
+              <w:t>登陆沙巴，对当地的经济造成了一定的损害</w:t>
+            </w:r>
+            <w:r>
+              <w:rPr>
+                <w:rFonts w:hint="eastAsia"/>
+                <w:bCs/>
+                <w:sz w:val="24"/>
+              </w:rPr>
+              <w:t>。</w:t>
+            </w:r>
+            <w:r>
+              <w:rPr>
+                <w:rFonts w:hint="eastAsia"/>
+                <w:bCs/>
+                <w:sz w:val="24"/>
+              </w:rPr>
+              <w:t>因此，</w:t>
+            </w:r>
+            <w:r>
+              <w:rPr>
+                <w:rFonts w:hint="eastAsia"/>
+                <w:bCs/>
+                <w:sz w:val="24"/>
+              </w:rPr>
+              <w:t>关于海浪的信息对渔民来说很有价值</w:t>
+            </w:r>
+            <w:r>
+              <w:rPr>
+                <w:rFonts w:hint="eastAsia"/>
+                <w:bCs/>
+                <w:sz w:val="24"/>
+              </w:rPr>
+              <w:t>，</w:t>
+            </w:r>
+            <w:r>
+              <w:rPr>
+                <w:rFonts w:hint="eastAsia"/>
+                <w:bCs/>
+                <w:sz w:val="24"/>
+              </w:rPr>
+              <w:t>可以最大限度地减少</w:t>
+            </w:r>
+            <w:r>
+              <w:rPr>
+                <w:rFonts w:hint="eastAsia"/>
+                <w:bCs/>
+                <w:sz w:val="24"/>
+              </w:rPr>
+              <w:t>渔业</w:t>
+            </w:r>
+            <w:r>
+              <w:rPr>
+                <w:rFonts w:hint="eastAsia"/>
+                <w:bCs/>
+                <w:sz w:val="24"/>
+              </w:rPr>
+              <w:t>资源</w:t>
+            </w:r>
+            <w:r>
+              <w:rPr>
+                <w:rFonts w:hint="eastAsia"/>
+                <w:bCs/>
+                <w:sz w:val="24"/>
+              </w:rPr>
+              <w:t>的浪费</w:t>
+            </w:r>
+            <w:r>
+              <w:rPr>
+                <w:rFonts w:hint="eastAsia"/>
+                <w:bCs/>
+                <w:sz w:val="24"/>
+              </w:rPr>
+              <w:t>。</w:t>
+            </w:r>
+            <w:r>
+              <w:rPr>
+                <w:rFonts w:hint="eastAsia"/>
+                <w:bCs/>
+                <w:sz w:val="24"/>
+              </w:rPr>
+              <w:t>当地</w:t>
+            </w:r>
+            <w:r>
+              <w:rPr>
+                <w:rFonts w:hint="eastAsia"/>
+                <w:bCs/>
+                <w:sz w:val="24"/>
+              </w:rPr>
+              <w:t>、</w:t>
+            </w:r>
+            <w:r>
+              <w:rPr>
+                <w:rFonts w:hint="eastAsia"/>
+                <w:bCs/>
+                <w:sz w:val="24"/>
+              </w:rPr>
+              <w:t>当时</w:t>
+            </w:r>
+            <w:r>
+              <w:rPr>
+                <w:rFonts w:hint="eastAsia"/>
+                <w:bCs/>
+                <w:sz w:val="24"/>
+              </w:rPr>
+              <w:t>波浪</w:t>
+            </w:r>
+            <w:r>
+              <w:rPr>
+                <w:rFonts w:hint="eastAsia"/>
+                <w:bCs/>
+                <w:sz w:val="24"/>
+              </w:rPr>
+              <w:t>情况</w:t>
+            </w:r>
+            <w:r>
+              <w:rPr>
+                <w:rFonts w:hint="eastAsia"/>
+                <w:bCs/>
+                <w:sz w:val="24"/>
+              </w:rPr>
+              <w:t>可以</w:t>
+            </w:r>
+            <w:r>
+              <w:rPr>
+                <w:rFonts w:hint="eastAsia"/>
+                <w:bCs/>
+                <w:sz w:val="24"/>
+              </w:rPr>
+              <w:t>帮助渔民</w:t>
+            </w:r>
+            <w:r>
+              <w:rPr>
+                <w:rFonts w:hint="eastAsia"/>
+                <w:bCs/>
+                <w:sz w:val="24"/>
+              </w:rPr>
+              <w:t>确定上层</w:t>
+            </w:r>
+            <w:r>
+              <w:rPr>
+                <w:rFonts w:hint="eastAsia"/>
+                <w:bCs/>
+                <w:sz w:val="24"/>
+              </w:rPr>
+              <w:t>海域中</w:t>
+            </w:r>
+            <w:r>
+              <w:rPr>
+                <w:rFonts w:hint="eastAsia"/>
+                <w:bCs/>
+                <w:sz w:val="24"/>
+              </w:rPr>
+              <w:t>混合层的深度</w:t>
+            </w:r>
+            <w:r>
+              <w:rPr>
+                <w:rFonts w:hint="eastAsia"/>
+                <w:bCs/>
+                <w:sz w:val="24"/>
+              </w:rPr>
+              <w:t>，</w:t>
+            </w:r>
+            <w:r>
+              <w:rPr>
+                <w:rFonts w:hint="eastAsia"/>
+                <w:bCs/>
+                <w:sz w:val="24"/>
+              </w:rPr>
+              <w:t>从而帮助</w:t>
+            </w:r>
+            <w:r>
+              <w:rPr>
+                <w:rFonts w:hint="eastAsia"/>
+                <w:bCs/>
+                <w:sz w:val="24"/>
+              </w:rPr>
+              <w:t>渔民选择</w:t>
+            </w:r>
+            <w:r>
+              <w:rPr>
+                <w:rFonts w:hint="eastAsia"/>
+                <w:bCs/>
+                <w:sz w:val="24"/>
+              </w:rPr>
+              <w:t>最适合在某一地区捕鱼活动的</w:t>
+            </w:r>
+            <w:r>
+              <w:rPr>
+                <w:rFonts w:hint="eastAsia"/>
+                <w:bCs/>
+                <w:sz w:val="24"/>
+              </w:rPr>
+              <w:t>所使用的</w:t>
+            </w:r>
+            <w:r>
+              <w:rPr>
+                <w:rFonts w:hint="eastAsia"/>
+                <w:bCs/>
+                <w:sz w:val="24"/>
+              </w:rPr>
+              <w:t>渔具</w:t>
+            </w:r>
+            <w:r>
+              <w:rPr>
+                <w:rFonts w:hint="eastAsia"/>
+                <w:bCs/>
+                <w:sz w:val="24"/>
+              </w:rPr>
+              <w:t>及其捕捞手段</w:t>
+            </w:r>
+            <w:r>
+              <w:rPr>
+                <w:rFonts w:hint="eastAsia"/>
+                <w:bCs/>
+                <w:sz w:val="24"/>
+              </w:rPr>
+              <w:t xml:space="preserve"> (2001)</w:t>
+            </w:r>
+            <w:r>
+              <w:rPr>
+                <w:rFonts w:hint="eastAsia"/>
+                <w:bCs/>
+                <w:sz w:val="24"/>
+              </w:rPr>
+              <w:t>。对波浪特性的认识对于规划、设计</w:t>
             </w:r>
             <w:r>
               <w:rPr>
@@ -2486,55 +3601,7 @@
                 <w:bCs/>
                 <w:sz w:val="24"/>
               </w:rPr>
-              <w:t>海床形成</w:t>
-            </w:r>
-            <w:r>
-              <w:rPr>
-                <w:rFonts w:hint="eastAsia"/>
-                <w:bCs/>
-                <w:sz w:val="24"/>
-              </w:rPr>
-              <w:t>活动中起着重要作用</w:t>
-            </w:r>
-            <w:r>
-              <w:rPr>
-                <w:rFonts w:hint="eastAsia"/>
-                <w:bCs/>
-                <w:sz w:val="24"/>
-              </w:rPr>
-              <w:t>，</w:t>
-            </w:r>
-            <w:r>
-              <w:rPr>
-                <w:rFonts w:hint="eastAsia"/>
-                <w:bCs/>
-                <w:sz w:val="24"/>
-              </w:rPr>
-              <w:t>某些</w:t>
-            </w:r>
-            <w:r>
-              <w:rPr>
-                <w:rFonts w:hint="eastAsia"/>
-                <w:bCs/>
-                <w:sz w:val="24"/>
-              </w:rPr>
-              <w:t>种类的</w:t>
-            </w:r>
-            <w:r>
-              <w:rPr>
-                <w:rFonts w:hint="eastAsia"/>
-                <w:bCs/>
-                <w:sz w:val="24"/>
-              </w:rPr>
-              <w:t>营养</w:t>
-            </w:r>
-            <w:r>
-              <w:rPr>
-                <w:rFonts w:hint="eastAsia"/>
-                <w:bCs/>
-                <w:sz w:val="24"/>
-              </w:rPr>
-              <w:t>物质</w:t>
+              <w:t>建设新港口沿海保护建筑、海港</w:t>
             </w:r>
             <w:r>
               <w:rPr>
@@ -2550,39 +3617,15 @@
                 <w:bCs/>
                 <w:sz w:val="24"/>
               </w:rPr>
-              <w:t>有毒有害的</w:t>
-            </w:r>
-            <w:r>
-              <w:rPr>
-                <w:rFonts w:hint="eastAsia"/>
-                <w:bCs/>
-                <w:sz w:val="24"/>
-              </w:rPr>
-              <w:t>杀虫剂的</w:t>
-            </w:r>
-            <w:r>
-              <w:rPr>
-                <w:rFonts w:hint="eastAsia"/>
-                <w:bCs/>
-                <w:sz w:val="24"/>
-              </w:rPr>
-              <w:t>在海底淤泥中</w:t>
-            </w:r>
-            <w:r>
-              <w:rPr>
-                <w:rFonts w:hint="eastAsia"/>
-                <w:bCs/>
-                <w:sz w:val="24"/>
-              </w:rPr>
-              <w:t>积累</w:t>
-            </w:r>
-            <w:r>
-              <w:rPr>
-                <w:rFonts w:hint="eastAsia"/>
-                <w:bCs/>
-                <w:sz w:val="24"/>
-              </w:rPr>
-              <w:t>十分显著</w:t>
+              <w:t>航海通道</w:t>
+            </w:r>
+            <w:r>
+              <w:rPr>
+                <w:rFonts w:hint="eastAsia"/>
+                <w:bCs/>
+                <w:sz w:val="24"/>
+              </w:rPr>
+              <w:t>有着关键作用</w:t>
             </w:r>
             <w:r>
               <w:rPr>
@@ -2614,7 +3657,23 @@
                 <w:bCs/>
                 <w:sz w:val="24"/>
               </w:rPr>
-              <w:t>，</w:t>
+              <w:t xml:space="preserve">) </w:t>
+            </w:r>
+            <w:r>
+              <w:rPr>
+                <w:rFonts w:hint="eastAsia"/>
+                <w:bCs/>
+                <w:sz w:val="24"/>
+              </w:rPr>
+              <w:t>至关重要</w:t>
+            </w:r>
+            <w:r>
+              <w:rPr>
+                <w:rFonts w:hint="eastAsia"/>
+                <w:bCs/>
+                <w:sz w:val="24"/>
+              </w:rPr>
+              <w:t>；</w:t>
             </w:r>
             <w:r>
               <w:rPr>
@@ -2623,961 +3682,6 @@
                 <w:sz w:val="24"/>
               </w:rPr>
               <w:t>2000</w:t>
-            </w:r>
-            <w:r>
-              <w:rPr>
-                <w:rFonts w:hint="eastAsia"/>
-                <w:bCs/>
-                <w:sz w:val="24"/>
-              </w:rPr>
-              <w:t>；</w:t>
-            </w:r>
-            <w:r>
-              <w:rPr>
-                <w:rFonts w:hint="eastAsia"/>
-                <w:bCs/>
-                <w:sz w:val="24"/>
-              </w:rPr>
-              <w:t>李</w:t>
-            </w:r>
-            <w:r>
-              <w:rPr>
-                <w:rFonts w:hint="eastAsia"/>
-                <w:bCs/>
-                <w:sz w:val="24"/>
-              </w:rPr>
-              <w:t>，</w:t>
-            </w:r>
-            <w:r>
-              <w:rPr>
-                <w:rFonts w:hint="eastAsia"/>
-                <w:bCs/>
-                <w:sz w:val="24"/>
-              </w:rPr>
-              <w:t>2004)</w:t>
-            </w:r>
-            <w:r>
-              <w:rPr>
-                <w:rFonts w:hint="eastAsia"/>
-                <w:bCs/>
-                <w:sz w:val="24"/>
-              </w:rPr>
-              <w:t>。悬浮颗粒物在水柱增加</w:t>
-            </w:r>
-            <w:r>
-              <w:rPr>
-                <w:rFonts w:hint="eastAsia"/>
-                <w:bCs/>
-                <w:sz w:val="24"/>
-              </w:rPr>
-              <w:t>浑浊</w:t>
-            </w:r>
-            <w:r>
-              <w:rPr>
-                <w:rFonts w:hint="eastAsia"/>
-                <w:bCs/>
-                <w:sz w:val="24"/>
-              </w:rPr>
-              <w:t>度</w:t>
-            </w:r>
-            <w:r>
-              <w:rPr>
-                <w:rFonts w:hint="eastAsia"/>
-                <w:bCs/>
-                <w:sz w:val="24"/>
-              </w:rPr>
-              <w:t>，</w:t>
-            </w:r>
-            <w:r>
-              <w:rPr>
-                <w:rFonts w:hint="eastAsia"/>
-                <w:bCs/>
-                <w:sz w:val="24"/>
-              </w:rPr>
-              <w:t xml:space="preserve"> (</w:t>
-            </w:r>
-            <w:r>
-              <w:rPr>
-                <w:rFonts w:hint="eastAsia"/>
-                <w:bCs/>
-                <w:sz w:val="24"/>
-              </w:rPr>
-              <w:t>辛格</w:t>
-            </w:r>
-            <w:r>
-              <w:rPr>
-                <w:rFonts w:hint="eastAsia"/>
-                <w:bCs/>
-                <w:sz w:val="24"/>
-              </w:rPr>
-              <w:t>，</w:t>
-            </w:r>
-            <w:r>
-              <w:rPr>
-                <w:rFonts w:hint="eastAsia"/>
-                <w:bCs/>
-                <w:sz w:val="24"/>
-              </w:rPr>
-              <w:t xml:space="preserve"> 2008) </w:t>
-            </w:r>
-            <w:r>
-              <w:rPr>
-                <w:rFonts w:hint="eastAsia"/>
-                <w:bCs/>
-                <w:sz w:val="24"/>
-              </w:rPr>
-              <w:t>以及</w:t>
-            </w:r>
-            <w:r>
-              <w:rPr>
-                <w:rFonts w:hint="eastAsia"/>
-                <w:bCs/>
-                <w:sz w:val="24"/>
-              </w:rPr>
-              <w:t>减少可利用的太阳辐射</w:t>
-            </w:r>
-            <w:r>
-              <w:rPr>
-                <w:rFonts w:hint="eastAsia"/>
-                <w:bCs/>
-                <w:sz w:val="24"/>
-              </w:rPr>
-              <w:t>，一定程度上妨碍了</w:t>
-            </w:r>
-            <w:r>
-              <w:rPr>
-                <w:rFonts w:hint="eastAsia"/>
-                <w:bCs/>
-                <w:sz w:val="24"/>
-              </w:rPr>
-              <w:t>浮游植物的光</w:t>
-            </w:r>
-            <w:proofErr w:type="gramStart"/>
-            <w:r>
-              <w:rPr>
-                <w:rFonts w:hint="eastAsia"/>
-                <w:bCs/>
-                <w:sz w:val="24"/>
-              </w:rPr>
-              <w:t>合活动</w:t>
-            </w:r>
-            <w:proofErr w:type="gramEnd"/>
-            <w:r>
-              <w:rPr>
-                <w:rFonts w:hint="eastAsia"/>
-                <w:bCs/>
-                <w:sz w:val="24"/>
-              </w:rPr>
-              <w:t xml:space="preserve"> (</w:t>
-            </w:r>
-            <w:r>
-              <w:rPr>
-                <w:rFonts w:hint="eastAsia"/>
-                <w:bCs/>
-                <w:sz w:val="24"/>
-              </w:rPr>
-              <w:t>巴雷塔</w:t>
-            </w:r>
-            <w:r>
-              <w:rPr>
-                <w:rFonts w:hint="eastAsia"/>
-                <w:bCs/>
-                <w:sz w:val="24"/>
-              </w:rPr>
-              <w:t>-</w:t>
-            </w:r>
-            <w:r>
-              <w:rPr>
-                <w:rFonts w:hint="eastAsia"/>
-                <w:bCs/>
-                <w:sz w:val="24"/>
-              </w:rPr>
-              <w:t>贝克尔</w:t>
-            </w:r>
-            <w:r>
-              <w:rPr>
-                <w:rFonts w:hint="eastAsia"/>
-                <w:bCs/>
-                <w:sz w:val="24"/>
-              </w:rPr>
-              <w:t>等</w:t>
-            </w:r>
-            <w:r>
-              <w:rPr>
-                <w:rFonts w:hint="eastAsia"/>
-                <w:bCs/>
-                <w:sz w:val="24"/>
-              </w:rPr>
-              <w:t>，</w:t>
-            </w:r>
-            <w:r>
-              <w:rPr>
-                <w:rFonts w:hint="eastAsia"/>
-                <w:bCs/>
-                <w:sz w:val="24"/>
-              </w:rPr>
-              <w:t>1998)</w:t>
-            </w:r>
-            <w:r>
-              <w:rPr>
-                <w:rFonts w:hint="eastAsia"/>
-                <w:bCs/>
-                <w:sz w:val="24"/>
-              </w:rPr>
-              <w:t>。除了高风速</w:t>
-            </w:r>
-            <w:r>
-              <w:rPr>
-                <w:rFonts w:hint="eastAsia"/>
-                <w:bCs/>
-                <w:sz w:val="24"/>
-              </w:rPr>
-              <w:t>以及</w:t>
-            </w:r>
-            <w:r>
-              <w:rPr>
-                <w:rFonts w:hint="eastAsia"/>
-                <w:bCs/>
-                <w:sz w:val="24"/>
-              </w:rPr>
-              <w:t>登陆时平均水位增加外</w:t>
-            </w:r>
-            <w:r>
-              <w:rPr>
-                <w:rFonts w:hint="eastAsia"/>
-                <w:bCs/>
-                <w:sz w:val="24"/>
-              </w:rPr>
-              <w:t>，</w:t>
-            </w:r>
-            <w:r>
-              <w:rPr>
-                <w:rFonts w:hint="eastAsia"/>
-                <w:bCs/>
-                <w:sz w:val="24"/>
-              </w:rPr>
-              <w:t>与热带气旋</w:t>
-            </w:r>
-            <w:r>
-              <w:rPr>
-                <w:rFonts w:hint="eastAsia"/>
-                <w:bCs/>
-                <w:sz w:val="24"/>
-              </w:rPr>
-              <w:t xml:space="preserve"> (T</w:t>
-            </w:r>
-            <w:r>
-              <w:rPr>
-                <w:rFonts w:hint="eastAsia"/>
-                <w:bCs/>
-                <w:sz w:val="24"/>
-              </w:rPr>
-              <w:t>ropical</w:t>
-            </w:r>
-            <w:r>
-              <w:rPr>
-                <w:bCs/>
-                <w:sz w:val="24"/>
-              </w:rPr>
-              <w:t xml:space="preserve"> </w:t>
-            </w:r>
-            <w:proofErr w:type="spellStart"/>
-            <w:r>
-              <w:rPr>
-                <w:rFonts w:hint="eastAsia"/>
-                <w:bCs/>
-                <w:sz w:val="24"/>
-              </w:rPr>
-              <w:t>C</w:t>
-            </w:r>
-            <w:r>
-              <w:rPr>
-                <w:rFonts w:hint="eastAsia"/>
-                <w:bCs/>
-                <w:sz w:val="24"/>
-              </w:rPr>
-              <w:t>ylone</w:t>
-            </w:r>
-            <w:proofErr w:type="spellEnd"/>
-            <w:r>
-              <w:rPr>
-                <w:rFonts w:hint="eastAsia"/>
-                <w:bCs/>
-                <w:sz w:val="24"/>
-              </w:rPr>
-              <w:t>，我国通称台风</w:t>
-            </w:r>
-            <w:r>
-              <w:rPr>
-                <w:rFonts w:hint="eastAsia"/>
-                <w:bCs/>
-                <w:sz w:val="24"/>
-              </w:rPr>
-              <w:t xml:space="preserve">) </w:t>
-            </w:r>
-            <w:r>
-              <w:rPr>
-                <w:rFonts w:hint="eastAsia"/>
-                <w:bCs/>
-                <w:sz w:val="24"/>
-              </w:rPr>
-              <w:t>相关的</w:t>
-            </w:r>
-            <w:r>
-              <w:rPr>
-                <w:rFonts w:hint="eastAsia"/>
-                <w:bCs/>
-                <w:sz w:val="24"/>
-              </w:rPr>
-              <w:t>大波高波浪（亦可理解为风暴潮），对沿岸的</w:t>
-            </w:r>
-            <w:r>
-              <w:rPr>
-                <w:rFonts w:hint="eastAsia"/>
-                <w:bCs/>
-                <w:sz w:val="24"/>
-              </w:rPr>
-              <w:t>渔业养殖</w:t>
-            </w:r>
-            <w:r>
-              <w:rPr>
-                <w:rFonts w:hint="eastAsia"/>
-                <w:bCs/>
-                <w:sz w:val="24"/>
-              </w:rPr>
-              <w:t>生</w:t>
-            </w:r>
-            <w:r>
-              <w:rPr>
-                <w:rFonts w:hint="eastAsia"/>
-                <w:bCs/>
-                <w:sz w:val="24"/>
-              </w:rPr>
-              <w:lastRenderedPageBreak/>
-              <w:t>产</w:t>
-            </w:r>
-            <w:r>
-              <w:rPr>
-                <w:rFonts w:hint="eastAsia"/>
-                <w:bCs/>
-                <w:sz w:val="24"/>
-              </w:rPr>
-              <w:t>、海洋及沙巴岛上旅游业以及当地居民和来自世界各国</w:t>
-            </w:r>
-            <w:r>
-              <w:rPr>
-                <w:rFonts w:hint="eastAsia"/>
-                <w:bCs/>
-                <w:sz w:val="24"/>
-              </w:rPr>
-              <w:t>/</w:t>
-            </w:r>
-            <w:r>
-              <w:rPr>
-                <w:rFonts w:hint="eastAsia"/>
-                <w:bCs/>
-                <w:sz w:val="24"/>
-              </w:rPr>
-              <w:t>地区的游客</w:t>
-            </w:r>
-            <w:r>
-              <w:rPr>
-                <w:rFonts w:hint="eastAsia"/>
-                <w:bCs/>
-                <w:sz w:val="24"/>
-              </w:rPr>
-              <w:t>的财产</w:t>
-            </w:r>
-            <w:r>
-              <w:rPr>
-                <w:rFonts w:hint="eastAsia"/>
-                <w:bCs/>
-                <w:sz w:val="24"/>
-              </w:rPr>
-              <w:t>以及</w:t>
-            </w:r>
-            <w:r>
-              <w:rPr>
-                <w:rFonts w:hint="eastAsia"/>
-                <w:bCs/>
-                <w:sz w:val="24"/>
-              </w:rPr>
-              <w:t>生命安全</w:t>
-            </w:r>
-            <w:r>
-              <w:rPr>
-                <w:rFonts w:hint="eastAsia"/>
-                <w:bCs/>
-                <w:sz w:val="24"/>
-              </w:rPr>
-              <w:t>构成了</w:t>
-            </w:r>
-            <w:r>
-              <w:rPr>
-                <w:rFonts w:hint="eastAsia"/>
-                <w:bCs/>
-                <w:sz w:val="24"/>
-              </w:rPr>
-              <w:t>巨大的</w:t>
-            </w:r>
-            <w:r>
-              <w:rPr>
-                <w:rFonts w:hint="eastAsia"/>
-                <w:bCs/>
-                <w:sz w:val="24"/>
-              </w:rPr>
-              <w:t>严重的</w:t>
-            </w:r>
-            <w:r>
-              <w:rPr>
-                <w:rFonts w:hint="eastAsia"/>
-                <w:bCs/>
-                <w:sz w:val="24"/>
-              </w:rPr>
-              <w:t>威胁</w:t>
-            </w:r>
-            <w:r>
-              <w:rPr>
-                <w:rFonts w:hint="eastAsia"/>
-                <w:bCs/>
-                <w:sz w:val="24"/>
-              </w:rPr>
-              <w:t>。值得注意的是</w:t>
-            </w:r>
-            <w:r>
-              <w:rPr>
-                <w:rFonts w:hint="eastAsia"/>
-                <w:bCs/>
-                <w:sz w:val="24"/>
-              </w:rPr>
-              <w:t>，</w:t>
-            </w:r>
-            <w:r>
-              <w:rPr>
-                <w:rFonts w:hint="eastAsia"/>
-                <w:bCs/>
-                <w:sz w:val="24"/>
-              </w:rPr>
-              <w:t>马来西亚</w:t>
-            </w:r>
-            <w:r>
-              <w:rPr>
-                <w:rFonts w:hint="eastAsia"/>
-                <w:bCs/>
-                <w:sz w:val="24"/>
-              </w:rPr>
-              <w:t>联邦的</w:t>
-            </w:r>
-            <w:r>
-              <w:rPr>
-                <w:rFonts w:hint="eastAsia"/>
-                <w:bCs/>
-                <w:sz w:val="24"/>
-              </w:rPr>
-              <w:t>沙巴</w:t>
-            </w:r>
-            <w:r>
-              <w:rPr>
-                <w:rFonts w:hint="eastAsia"/>
-                <w:bCs/>
-                <w:sz w:val="24"/>
-              </w:rPr>
-              <w:t>州</w:t>
-            </w:r>
-            <w:r>
-              <w:rPr>
-                <w:rFonts w:hint="eastAsia"/>
-                <w:bCs/>
-                <w:sz w:val="24"/>
-              </w:rPr>
-              <w:t xml:space="preserve"> (</w:t>
-            </w:r>
-            <w:r>
-              <w:rPr>
-                <w:rFonts w:hint="eastAsia"/>
-                <w:bCs/>
-                <w:sz w:val="24"/>
-              </w:rPr>
-              <w:t>图</w:t>
-            </w:r>
-            <w:r>
-              <w:rPr>
-                <w:rFonts w:hint="eastAsia"/>
-                <w:bCs/>
-                <w:sz w:val="24"/>
-              </w:rPr>
-              <w:t xml:space="preserve"> 1)</w:t>
-            </w:r>
-            <w:r>
-              <w:rPr>
-                <w:rFonts w:hint="eastAsia"/>
-                <w:bCs/>
-                <w:sz w:val="24"/>
-              </w:rPr>
-              <w:t>，</w:t>
-            </w:r>
-            <w:r>
-              <w:rPr>
-                <w:rFonts w:hint="eastAsia"/>
-                <w:bCs/>
-                <w:sz w:val="24"/>
-              </w:rPr>
-              <w:t>由于</w:t>
-            </w:r>
-            <w:r>
-              <w:rPr>
-                <w:rFonts w:hint="eastAsia"/>
-                <w:bCs/>
-                <w:sz w:val="24"/>
-              </w:rPr>
-              <w:t>地理位置</w:t>
-            </w:r>
-            <w:r>
-              <w:rPr>
-                <w:rFonts w:hint="eastAsia"/>
-                <w:bCs/>
-                <w:sz w:val="24"/>
-              </w:rPr>
-              <w:t>与赤道</w:t>
-            </w:r>
-            <w:r>
-              <w:rPr>
-                <w:rFonts w:hint="eastAsia"/>
-                <w:bCs/>
-                <w:sz w:val="24"/>
-              </w:rPr>
-              <w:t>的距离相当小</w:t>
-            </w:r>
-            <w:r>
-              <w:rPr>
-                <w:rFonts w:hint="eastAsia"/>
-                <w:bCs/>
-                <w:sz w:val="24"/>
-              </w:rPr>
-              <w:t>，</w:t>
-            </w:r>
-            <w:r>
-              <w:rPr>
-                <w:rFonts w:hint="eastAsia"/>
-                <w:bCs/>
-                <w:sz w:val="24"/>
-              </w:rPr>
-              <w:t>地处热带，因此，</w:t>
-            </w:r>
-            <w:r>
-              <w:rPr>
-                <w:rFonts w:hint="eastAsia"/>
-                <w:bCs/>
-                <w:sz w:val="24"/>
-              </w:rPr>
-              <w:t>不经常</w:t>
-            </w:r>
-            <w:r>
-              <w:rPr>
-                <w:rFonts w:hint="eastAsia"/>
-                <w:bCs/>
-                <w:sz w:val="24"/>
-              </w:rPr>
-              <w:t>遭到</w:t>
-            </w:r>
-            <w:r>
-              <w:rPr>
-                <w:rFonts w:hint="eastAsia"/>
-                <w:bCs/>
-                <w:sz w:val="24"/>
-              </w:rPr>
-              <w:t>热带气旋</w:t>
-            </w:r>
-            <w:r>
-              <w:rPr>
-                <w:rFonts w:hint="eastAsia"/>
-                <w:bCs/>
-                <w:sz w:val="24"/>
-              </w:rPr>
-              <w:t>正面侵袭。</w:t>
-            </w:r>
-            <w:r>
-              <w:rPr>
-                <w:rFonts w:hint="eastAsia"/>
-                <w:bCs/>
-                <w:sz w:val="24"/>
-              </w:rPr>
-              <w:t>但在</w:t>
-            </w:r>
-            <w:r>
-              <w:rPr>
-                <w:rFonts w:hint="eastAsia"/>
-                <w:bCs/>
-                <w:sz w:val="24"/>
-              </w:rPr>
-              <w:t xml:space="preserve"> 1997</w:t>
-            </w:r>
-            <w:r>
-              <w:rPr>
-                <w:rFonts w:hint="eastAsia"/>
-                <w:bCs/>
-                <w:sz w:val="24"/>
-              </w:rPr>
-              <w:t>年</w:t>
-            </w:r>
-            <w:r>
-              <w:rPr>
-                <w:rFonts w:hint="eastAsia"/>
-                <w:bCs/>
-                <w:sz w:val="24"/>
-              </w:rPr>
-              <w:t>，</w:t>
-            </w:r>
-            <w:r>
-              <w:rPr>
-                <w:bCs/>
-                <w:sz w:val="24"/>
-              </w:rPr>
-              <w:t>G</w:t>
-            </w:r>
-            <w:r>
-              <w:rPr>
-                <w:rFonts w:hint="eastAsia"/>
-                <w:bCs/>
-                <w:sz w:val="24"/>
-              </w:rPr>
-              <w:t>reg</w:t>
-            </w:r>
-            <w:r>
-              <w:rPr>
-                <w:rFonts w:hint="eastAsia"/>
-                <w:bCs/>
-                <w:sz w:val="24"/>
-              </w:rPr>
-              <w:t>热带气旋</w:t>
-            </w:r>
-            <w:r>
-              <w:rPr>
-                <w:rFonts w:hint="eastAsia"/>
-                <w:bCs/>
-                <w:sz w:val="24"/>
-              </w:rPr>
-              <w:t>是一个</w:t>
-            </w:r>
-            <w:r>
-              <w:rPr>
-                <w:rFonts w:hint="eastAsia"/>
-                <w:bCs/>
-                <w:sz w:val="24"/>
-              </w:rPr>
-              <w:t>强度大</w:t>
-            </w:r>
-            <w:r>
-              <w:rPr>
-                <w:rFonts w:hint="eastAsia"/>
-                <w:bCs/>
-                <w:sz w:val="24"/>
-              </w:rPr>
-              <w:t>的</w:t>
-            </w:r>
-            <w:r>
-              <w:rPr>
-                <w:rFonts w:hint="eastAsia"/>
-                <w:bCs/>
-                <w:sz w:val="24"/>
-              </w:rPr>
-              <w:t>热带</w:t>
-            </w:r>
-            <w:r>
-              <w:rPr>
-                <w:rFonts w:hint="eastAsia"/>
-                <w:bCs/>
-                <w:sz w:val="24"/>
-              </w:rPr>
-              <w:t>气旋</w:t>
-            </w:r>
-            <w:r>
-              <w:rPr>
-                <w:rFonts w:hint="eastAsia"/>
-                <w:bCs/>
-                <w:sz w:val="24"/>
-              </w:rPr>
-              <w:t>，并登陆沙巴，对当地的经济造成了一定的损害</w:t>
-            </w:r>
-            <w:r>
-              <w:rPr>
-                <w:rFonts w:hint="eastAsia"/>
-                <w:bCs/>
-                <w:sz w:val="24"/>
-              </w:rPr>
-              <w:t>。</w:t>
-            </w:r>
-            <w:r>
-              <w:rPr>
-                <w:rFonts w:hint="eastAsia"/>
-                <w:bCs/>
-                <w:sz w:val="24"/>
-              </w:rPr>
-              <w:t>因此，</w:t>
-            </w:r>
-            <w:r>
-              <w:rPr>
-                <w:rFonts w:hint="eastAsia"/>
-                <w:bCs/>
-                <w:sz w:val="24"/>
-              </w:rPr>
-              <w:t>关于海浪的信息对渔民来说很有价值</w:t>
-            </w:r>
-            <w:r>
-              <w:rPr>
-                <w:rFonts w:hint="eastAsia"/>
-                <w:bCs/>
-                <w:sz w:val="24"/>
-              </w:rPr>
-              <w:t>，</w:t>
-            </w:r>
-            <w:r>
-              <w:rPr>
-                <w:rFonts w:hint="eastAsia"/>
-                <w:bCs/>
-                <w:sz w:val="24"/>
-              </w:rPr>
-              <w:t>可以最大限度地减少</w:t>
-            </w:r>
-            <w:r>
-              <w:rPr>
-                <w:rFonts w:hint="eastAsia"/>
-                <w:bCs/>
-                <w:sz w:val="24"/>
-              </w:rPr>
-              <w:t>渔业</w:t>
-            </w:r>
-            <w:r>
-              <w:rPr>
-                <w:rFonts w:hint="eastAsia"/>
-                <w:bCs/>
-                <w:sz w:val="24"/>
-              </w:rPr>
-              <w:t>资源</w:t>
-            </w:r>
-            <w:r>
-              <w:rPr>
-                <w:rFonts w:hint="eastAsia"/>
-                <w:bCs/>
-                <w:sz w:val="24"/>
-              </w:rPr>
-              <w:t>的浪费</w:t>
-            </w:r>
-            <w:r>
-              <w:rPr>
-                <w:rFonts w:hint="eastAsia"/>
-                <w:bCs/>
-                <w:sz w:val="24"/>
-              </w:rPr>
-              <w:t>。</w:t>
-            </w:r>
-            <w:r>
-              <w:rPr>
-                <w:rFonts w:hint="eastAsia"/>
-                <w:bCs/>
-                <w:sz w:val="24"/>
-              </w:rPr>
-              <w:t>当地当时</w:t>
-            </w:r>
-            <w:r>
-              <w:rPr>
-                <w:rFonts w:hint="eastAsia"/>
-                <w:bCs/>
-                <w:sz w:val="24"/>
-              </w:rPr>
-              <w:t>波浪</w:t>
-            </w:r>
-            <w:r>
-              <w:rPr>
-                <w:rFonts w:hint="eastAsia"/>
-                <w:bCs/>
-                <w:sz w:val="24"/>
-              </w:rPr>
-              <w:t>情况</w:t>
-            </w:r>
-            <w:r>
-              <w:rPr>
-                <w:rFonts w:hint="eastAsia"/>
-                <w:bCs/>
-                <w:sz w:val="24"/>
-              </w:rPr>
-              <w:t>可以确定上层</w:t>
-            </w:r>
-            <w:r>
-              <w:rPr>
-                <w:rFonts w:hint="eastAsia"/>
-                <w:bCs/>
-                <w:sz w:val="24"/>
-              </w:rPr>
-              <w:t>海域中</w:t>
-            </w:r>
-            <w:r>
-              <w:rPr>
-                <w:rFonts w:hint="eastAsia"/>
-                <w:bCs/>
-                <w:sz w:val="24"/>
-              </w:rPr>
-              <w:t>混合层的深度</w:t>
-            </w:r>
-            <w:r>
-              <w:rPr>
-                <w:rFonts w:hint="eastAsia"/>
-                <w:bCs/>
-                <w:sz w:val="24"/>
-              </w:rPr>
-              <w:t>，</w:t>
-            </w:r>
-            <w:r>
-              <w:rPr>
-                <w:rFonts w:hint="eastAsia"/>
-                <w:bCs/>
-                <w:sz w:val="24"/>
-              </w:rPr>
-              <w:t>从而帮助</w:t>
-            </w:r>
-            <w:r>
-              <w:rPr>
-                <w:rFonts w:hint="eastAsia"/>
-                <w:bCs/>
-                <w:sz w:val="24"/>
-              </w:rPr>
-              <w:t>渔民选择</w:t>
-            </w:r>
-            <w:r>
-              <w:rPr>
-                <w:rFonts w:hint="eastAsia"/>
-                <w:bCs/>
-                <w:sz w:val="24"/>
-              </w:rPr>
-              <w:t>最适合在某一地区捕鱼活动的</w:t>
-            </w:r>
-            <w:r>
-              <w:rPr>
-                <w:rFonts w:hint="eastAsia"/>
-                <w:bCs/>
-                <w:sz w:val="24"/>
-              </w:rPr>
-              <w:t>所使用的</w:t>
-            </w:r>
-            <w:r>
-              <w:rPr>
-                <w:rFonts w:hint="eastAsia"/>
-                <w:bCs/>
-                <w:sz w:val="24"/>
-              </w:rPr>
-              <w:t>渔具</w:t>
-            </w:r>
-            <w:r>
-              <w:rPr>
-                <w:rFonts w:hint="eastAsia"/>
-                <w:bCs/>
-                <w:sz w:val="24"/>
-              </w:rPr>
-              <w:t>及其捕捞手段</w:t>
-            </w:r>
-            <w:r>
-              <w:rPr>
-                <w:rFonts w:hint="eastAsia"/>
-                <w:bCs/>
-                <w:sz w:val="24"/>
-              </w:rPr>
-              <w:t xml:space="preserve"> (2001)</w:t>
-            </w:r>
-            <w:r>
-              <w:rPr>
-                <w:rFonts w:hint="eastAsia"/>
-                <w:bCs/>
-                <w:sz w:val="24"/>
-              </w:rPr>
-              <w:t>。对波浪特性的认识对于规划、设计</w:t>
-            </w:r>
-            <w:r>
-              <w:rPr>
-                <w:rFonts w:hint="eastAsia"/>
-                <w:bCs/>
-                <w:sz w:val="24"/>
-              </w:rPr>
-              <w:t>以及</w:t>
-            </w:r>
-            <w:r>
-              <w:rPr>
-                <w:rFonts w:hint="eastAsia"/>
-                <w:bCs/>
-                <w:sz w:val="24"/>
-              </w:rPr>
-              <w:t>建设新港口沿海保护建筑、海港</w:t>
-            </w:r>
-            <w:r>
-              <w:rPr>
-                <w:rFonts w:hint="eastAsia"/>
-                <w:bCs/>
-                <w:sz w:val="24"/>
-              </w:rPr>
-              <w:t>以及</w:t>
-            </w:r>
-            <w:r>
-              <w:rPr>
-                <w:rFonts w:hint="eastAsia"/>
-                <w:bCs/>
-                <w:sz w:val="24"/>
-              </w:rPr>
-              <w:t>航海通道</w:t>
-            </w:r>
-            <w:r>
-              <w:rPr>
-                <w:rFonts w:hint="eastAsia"/>
-                <w:bCs/>
-                <w:sz w:val="24"/>
-              </w:rPr>
-              <w:t xml:space="preserve"> (</w:t>
-            </w:r>
-            <w:r>
-              <w:rPr>
-                <w:rFonts w:hint="eastAsia"/>
-                <w:bCs/>
-                <w:sz w:val="24"/>
-              </w:rPr>
-              <w:t>舒耐根伯格</w:t>
-            </w:r>
-            <w:r>
-              <w:rPr>
-                <w:rFonts w:hint="eastAsia"/>
-                <w:bCs/>
-                <w:sz w:val="24"/>
-              </w:rPr>
-              <w:t>等</w:t>
-            </w:r>
-            <w:r>
-              <w:rPr>
-                <w:rFonts w:hint="eastAsia"/>
-                <w:bCs/>
-                <w:sz w:val="24"/>
-              </w:rPr>
-              <w:t xml:space="preserve">) </w:t>
-            </w:r>
-            <w:r>
-              <w:rPr>
-                <w:rFonts w:hint="eastAsia"/>
-                <w:bCs/>
-                <w:sz w:val="24"/>
-              </w:rPr>
-              <w:t>至关重要</w:t>
-            </w:r>
-            <w:r>
-              <w:rPr>
-                <w:rFonts w:hint="eastAsia"/>
-                <w:bCs/>
-                <w:sz w:val="24"/>
-              </w:rPr>
-              <w:t>；</w:t>
-            </w:r>
-            <w:r>
-              <w:rPr>
-                <w:rFonts w:hint="eastAsia"/>
-                <w:bCs/>
-                <w:sz w:val="24"/>
-              </w:rPr>
-              <w:t xml:space="preserve"> 2000</w:t>
             </w:r>
             <w:r>
               <w:rPr>
@@ -4106,10 +4210,10 @@
                 <wp:anchor distT="0" distB="0" distL="114300" distR="114300" simplePos="0" relativeHeight="251659264" behindDoc="0" locked="0" layoutInCell="1" allowOverlap="1" wp14:anchorId="0B830DB5" wp14:editId="3DB18317">
                   <wp:simplePos x="0" y="0"/>
                   <wp:positionH relativeFrom="column">
-                    <wp:posOffset>1467485</wp:posOffset>
+                    <wp:posOffset>1822662</wp:posOffset>
                   </wp:positionH>
                   <wp:positionV relativeFrom="paragraph">
-                    <wp:posOffset>2990215</wp:posOffset>
+                    <wp:posOffset>3209925</wp:posOffset>
                   </wp:positionV>
                   <wp:extent cx="2266950" cy="1533525"/>
                   <wp:effectExtent l="0" t="0" r="0" b="9525"/>
@@ -4189,7 +4293,15 @@
                 <w:bCs/>
                 <w:sz w:val="24"/>
               </w:rPr>
-              <w:t>向的</w:t>
+              <w:t>部</w:t>
+            </w:r>
+            <w:r>
+              <w:rPr>
+                <w:rFonts w:hint="eastAsia"/>
+                <w:bCs/>
+                <w:sz w:val="24"/>
+              </w:rPr>
+              <w:t>的</w:t>
             </w:r>
             <w:r>
               <w:rPr>
@@ -4311,14 +4423,448 @@
                 <w:bCs/>
                 <w:sz w:val="24"/>
               </w:rPr>
-              <w:t>东北季风盛行</w:t>
-            </w:r>
-            <w:r>
-              <w:rPr>
-                <w:bCs/>
-                <w:sz w:val="24"/>
-              </w:rPr>
-              <w:t xml:space="preserve"> </w:t>
+              <w:t>东北季风盛行以及西南季风盛行</w:t>
+            </w:r>
+            <w:r>
+              <w:rPr>
+                <w:bCs/>
+                <w:sz w:val="24"/>
+              </w:rPr>
+              <w:t>分别发生在</w:t>
+            </w:r>
+            <w:r>
+              <w:rPr>
+                <w:bCs/>
+                <w:sz w:val="24"/>
+              </w:rPr>
+              <w:t>11</w:t>
+            </w:r>
+            <w:r>
+              <w:rPr>
+                <w:rFonts w:hint="eastAsia"/>
+                <w:bCs/>
+                <w:sz w:val="24"/>
+              </w:rPr>
+              <w:t>月和</w:t>
+            </w:r>
+            <w:r>
+              <w:rPr>
+                <w:bCs/>
+                <w:sz w:val="24"/>
+              </w:rPr>
+              <w:t>2</w:t>
+            </w:r>
+            <w:r>
+              <w:rPr>
+                <w:bCs/>
+                <w:sz w:val="24"/>
+              </w:rPr>
+              <w:t>月以及</w:t>
+            </w:r>
+            <w:r>
+              <w:rPr>
+                <w:rFonts w:hint="eastAsia"/>
+                <w:bCs/>
+                <w:sz w:val="24"/>
+              </w:rPr>
+              <w:t>6</w:t>
+            </w:r>
+            <w:r>
+              <w:rPr>
+                <w:rFonts w:hint="eastAsia"/>
+                <w:bCs/>
+                <w:sz w:val="24"/>
+              </w:rPr>
+              <w:t>月和</w:t>
+            </w:r>
+            <w:r>
+              <w:rPr>
+                <w:bCs/>
+                <w:sz w:val="24"/>
+              </w:rPr>
+              <w:t>9</w:t>
+            </w:r>
+            <w:r>
+              <w:rPr>
+                <w:bCs/>
+                <w:sz w:val="24"/>
+              </w:rPr>
+              <w:t>月之间</w:t>
+            </w:r>
+            <w:r>
+              <w:rPr>
+                <w:bCs/>
+                <w:sz w:val="24"/>
+              </w:rPr>
+              <w:t>，</w:t>
+            </w:r>
+            <w:r>
+              <w:rPr>
+                <w:rFonts w:hint="eastAsia"/>
+                <w:bCs/>
+                <w:sz w:val="24"/>
+              </w:rPr>
+              <w:t>这两个季风气候</w:t>
+            </w:r>
+            <w:r>
+              <w:rPr>
+                <w:rFonts w:hint="eastAsia"/>
+                <w:bCs/>
+                <w:sz w:val="24"/>
+              </w:rPr>
+              <w:t>的</w:t>
+            </w:r>
+            <w:r>
+              <w:rPr>
+                <w:rFonts w:hint="eastAsia"/>
+                <w:bCs/>
+                <w:sz w:val="24"/>
+              </w:rPr>
+              <w:t>周期</w:t>
+            </w:r>
+            <w:r>
+              <w:rPr>
+                <w:bCs/>
+                <w:sz w:val="24"/>
+              </w:rPr>
+              <w:t>改变了海的表面环流</w:t>
+            </w:r>
+            <w:r>
+              <w:rPr>
+                <w:bCs/>
+                <w:sz w:val="24"/>
+              </w:rPr>
+              <w:t xml:space="preserve"> (</w:t>
+            </w:r>
+            <w:r>
+              <w:rPr>
+                <w:rFonts w:hint="eastAsia"/>
+                <w:bCs/>
+                <w:sz w:val="24"/>
+              </w:rPr>
+              <w:t>巴布等，</w:t>
+            </w:r>
+            <w:r>
+              <w:rPr>
+                <w:bCs/>
+                <w:sz w:val="24"/>
+              </w:rPr>
+              <w:t>2005)</w:t>
+            </w:r>
+            <w:r>
+              <w:rPr>
+                <w:bCs/>
+                <w:sz w:val="24"/>
+              </w:rPr>
+              <w:t>。然而</w:t>
+            </w:r>
+            <w:r>
+              <w:rPr>
+                <w:bCs/>
+                <w:sz w:val="24"/>
+              </w:rPr>
+              <w:t>，</w:t>
+            </w:r>
+            <w:r>
+              <w:rPr>
+                <w:bCs/>
+                <w:sz w:val="24"/>
+              </w:rPr>
+              <w:t>值得注意的是</w:t>
+            </w:r>
+            <w:r>
+              <w:rPr>
+                <w:bCs/>
+                <w:sz w:val="24"/>
+              </w:rPr>
+              <w:t>，</w:t>
+            </w:r>
+            <w:r>
+              <w:rPr>
+                <w:bCs/>
+                <w:sz w:val="24"/>
+              </w:rPr>
+              <w:t>季风期的时间可能会有所不同</w:t>
+            </w:r>
+            <w:r>
+              <w:rPr>
+                <w:bCs/>
+                <w:sz w:val="24"/>
+              </w:rPr>
+              <w:t>，</w:t>
+            </w:r>
+            <w:r>
+              <w:rPr>
+                <w:bCs/>
+                <w:sz w:val="24"/>
+              </w:rPr>
+              <w:t>而且由于不可预知的</w:t>
+            </w:r>
+            <w:r>
+              <w:rPr>
+                <w:rFonts w:hint="eastAsia"/>
+                <w:bCs/>
+                <w:sz w:val="24"/>
+              </w:rPr>
+              <w:t>异常</w:t>
+            </w:r>
+            <w:r>
+              <w:rPr>
+                <w:bCs/>
+                <w:sz w:val="24"/>
+              </w:rPr>
+              <w:t>风</w:t>
+            </w:r>
+            <w:r>
+              <w:rPr>
+                <w:rFonts w:hint="eastAsia"/>
+                <w:bCs/>
+                <w:sz w:val="24"/>
+              </w:rPr>
+              <w:t>压</w:t>
+            </w:r>
+            <w:r>
+              <w:rPr>
+                <w:bCs/>
+                <w:sz w:val="24"/>
+              </w:rPr>
+              <w:t>而不</w:t>
+            </w:r>
+            <w:r>
+              <w:rPr>
+                <w:rFonts w:hint="eastAsia"/>
+                <w:bCs/>
+                <w:sz w:val="24"/>
+              </w:rPr>
+              <w:t>严谨</w:t>
+            </w:r>
+            <w:r>
+              <w:rPr>
+                <w:rFonts w:hint="eastAsia"/>
+                <w:bCs/>
+                <w:sz w:val="24"/>
+              </w:rPr>
+              <w:t>遵循这一</w:t>
+            </w:r>
+            <w:r>
+              <w:rPr>
+                <w:rFonts w:hint="eastAsia"/>
+                <w:bCs/>
+                <w:sz w:val="24"/>
+              </w:rPr>
+              <w:t>经验</w:t>
+            </w:r>
+            <w:r>
+              <w:rPr>
+                <w:rFonts w:hint="eastAsia"/>
+                <w:bCs/>
+                <w:sz w:val="24"/>
+              </w:rPr>
+              <w:t>规律</w:t>
+            </w:r>
+            <w:r>
+              <w:rPr>
+                <w:bCs/>
+                <w:sz w:val="24"/>
+              </w:rPr>
+              <w:t>。南海是世界上最大的海洋之一</w:t>
+            </w:r>
+            <w:r>
+              <w:rPr>
+                <w:bCs/>
+                <w:sz w:val="24"/>
+              </w:rPr>
+              <w:t>，</w:t>
+            </w:r>
+            <w:r>
+              <w:rPr>
+                <w:bCs/>
+                <w:sz w:val="24"/>
+              </w:rPr>
+              <w:t>包括大约</w:t>
+            </w:r>
+            <w:r>
+              <w:rPr>
+                <w:bCs/>
+                <w:sz w:val="24"/>
+              </w:rPr>
+              <w:t>200</w:t>
+            </w:r>
+            <w:r>
+              <w:rPr>
+                <w:bCs/>
+                <w:sz w:val="24"/>
+              </w:rPr>
+              <w:t>个孤立的海洋岛屿</w:t>
+            </w:r>
+            <w:r>
+              <w:rPr>
+                <w:bCs/>
+                <w:sz w:val="24"/>
+              </w:rPr>
+              <w:t>，</w:t>
+            </w:r>
+            <w:r>
+              <w:rPr>
+                <w:bCs/>
+                <w:sz w:val="24"/>
+              </w:rPr>
+              <w:t>被认为是位于热带珊瑚礁生物多样性的中心</w:t>
+            </w:r>
+            <w:r>
+              <w:rPr>
+                <w:bCs/>
+                <w:sz w:val="24"/>
+              </w:rPr>
+              <w:t xml:space="preserve"> (TRACC</w:t>
+            </w:r>
+            <w:r>
+              <w:rPr>
+                <w:bCs/>
+                <w:sz w:val="24"/>
+              </w:rPr>
+              <w:t>，</w:t>
+            </w:r>
+            <w:r>
+              <w:rPr>
+                <w:bCs/>
+                <w:sz w:val="24"/>
+              </w:rPr>
+              <w:t xml:space="preserve"> 2001)</w:t>
+            </w:r>
+            <w:r>
+              <w:rPr>
+                <w:bCs/>
+                <w:sz w:val="24"/>
+              </w:rPr>
+              <w:t>。苏鲁海是一</w:t>
+            </w:r>
+            <w:r>
+              <w:rPr>
+                <w:rFonts w:hint="eastAsia"/>
+                <w:bCs/>
+                <w:sz w:val="24"/>
+              </w:rPr>
+              <w:t>片</w:t>
+            </w:r>
+            <w:r>
+              <w:rPr>
+                <w:bCs/>
+                <w:sz w:val="24"/>
+              </w:rPr>
+              <w:t>封闭的</w:t>
+            </w:r>
+            <w:r>
+              <w:rPr>
+                <w:rFonts w:hint="eastAsia"/>
+                <w:bCs/>
+                <w:sz w:val="24"/>
+              </w:rPr>
+              <w:t>内</w:t>
+            </w:r>
+            <w:r>
+              <w:rPr>
+                <w:bCs/>
+                <w:sz w:val="24"/>
+              </w:rPr>
+              <w:t>海</w:t>
+            </w:r>
+            <w:r>
+              <w:rPr>
+                <w:rFonts w:hint="eastAsia"/>
+                <w:bCs/>
+                <w:sz w:val="24"/>
+              </w:rPr>
+              <w:t>：</w:t>
+            </w:r>
+            <w:r>
+              <w:rPr>
+                <w:bCs/>
+                <w:sz w:val="24"/>
+              </w:rPr>
+              <w:t>就像地中海</w:t>
+            </w:r>
+            <w:r>
+              <w:rPr>
+                <w:rFonts w:hint="eastAsia"/>
+                <w:bCs/>
+                <w:sz w:val="24"/>
+              </w:rPr>
+              <w:t>一样</w:t>
+            </w:r>
+            <w:r>
+              <w:rPr>
+                <w:bCs/>
+                <w:sz w:val="24"/>
+              </w:rPr>
+              <w:t>，</w:t>
+            </w:r>
+            <w:r>
+              <w:rPr>
+                <w:bCs/>
+                <w:sz w:val="24"/>
+              </w:rPr>
+              <w:t>从周围的</w:t>
+            </w:r>
+            <w:r>
+              <w:rPr>
+                <w:rFonts w:hint="eastAsia"/>
+                <w:bCs/>
+                <w:sz w:val="24"/>
+              </w:rPr>
+              <w:t>海域间</w:t>
+            </w:r>
+            <w:r>
+              <w:rPr>
+                <w:bCs/>
+                <w:sz w:val="24"/>
+              </w:rPr>
+              <w:t>被一串岛屿所隔离</w:t>
+            </w:r>
+            <w:r>
+              <w:rPr>
+                <w:rFonts w:hint="eastAsia"/>
+                <w:bCs/>
+                <w:sz w:val="24"/>
+              </w:rPr>
+              <w:t>开，其中包括</w:t>
+            </w:r>
+            <w:r>
+              <w:rPr>
+                <w:bCs/>
+                <w:sz w:val="24"/>
+              </w:rPr>
+              <w:t>：</w:t>
+            </w:r>
+            <w:r>
+              <w:rPr>
+                <w:bCs/>
+                <w:sz w:val="24"/>
+              </w:rPr>
+              <w:t>西南的婆罗洲岛、西部的巴拉望</w:t>
+            </w:r>
+            <w:r>
+              <w:rPr>
+                <w:rFonts w:hint="eastAsia"/>
+                <w:bCs/>
+                <w:sz w:val="24"/>
+              </w:rPr>
+              <w:t>岛</w:t>
+            </w:r>
+            <w:r>
+              <w:rPr>
+                <w:bCs/>
+                <w:sz w:val="24"/>
+              </w:rPr>
+              <w:t>、北部的布苏安加</w:t>
+            </w:r>
+            <w:r>
+              <w:rPr>
+                <w:rFonts w:hint="eastAsia"/>
+                <w:bCs/>
+                <w:sz w:val="24"/>
+              </w:rPr>
+              <w:t>岛</w:t>
             </w:r>
             <w:r>
               <w:rPr>
@@ -4332,87 +4878,103 @@
                 <w:bCs/>
                 <w:sz w:val="24"/>
               </w:rPr>
-              <w:t xml:space="preserve"> </w:t>
-            </w:r>
-            <w:r>
-              <w:rPr>
-                <w:bCs/>
-                <w:sz w:val="24"/>
-              </w:rPr>
-              <w:t>西南季风盛行</w:t>
-            </w:r>
-            <w:r>
-              <w:rPr>
-                <w:bCs/>
-                <w:sz w:val="24"/>
-              </w:rPr>
-              <w:t xml:space="preserve"> </w:t>
-            </w:r>
-            <w:r>
-              <w:rPr>
-                <w:bCs/>
-                <w:sz w:val="24"/>
-              </w:rPr>
-              <w:t>分别发生在</w:t>
-            </w:r>
-            <w:r>
-              <w:rPr>
-                <w:bCs/>
-                <w:sz w:val="24"/>
-              </w:rPr>
-              <w:t>11</w:t>
-            </w:r>
-            <w:r>
-              <w:rPr>
-                <w:rFonts w:hint="eastAsia"/>
-                <w:bCs/>
-                <w:sz w:val="24"/>
-              </w:rPr>
-              <w:t>月和</w:t>
-            </w:r>
-            <w:r>
-              <w:rPr>
-                <w:bCs/>
-                <w:sz w:val="24"/>
-              </w:rPr>
-              <w:t>2</w:t>
-            </w:r>
-            <w:r>
-              <w:rPr>
-                <w:bCs/>
-                <w:sz w:val="24"/>
-              </w:rPr>
-              <w:t>月以及</w:t>
-            </w:r>
-            <w:r>
-              <w:rPr>
-                <w:rFonts w:hint="eastAsia"/>
-                <w:bCs/>
-                <w:sz w:val="24"/>
-              </w:rPr>
-              <w:t>6</w:t>
-            </w:r>
-            <w:r>
-              <w:rPr>
-                <w:rFonts w:hint="eastAsia"/>
-                <w:bCs/>
-                <w:sz w:val="24"/>
-              </w:rPr>
-              <w:t>月和</w:t>
-            </w:r>
-            <w:r>
-              <w:rPr>
-                <w:bCs/>
-                <w:sz w:val="24"/>
-              </w:rPr>
-              <w:t>9</w:t>
-            </w:r>
-            <w:r>
-              <w:rPr>
-                <w:bCs/>
-                <w:sz w:val="24"/>
-              </w:rPr>
-              <w:t>月之间</w:t>
+              <w:t>民都</w:t>
+            </w:r>
+            <w:r>
+              <w:rPr>
+                <w:rFonts w:hint="eastAsia"/>
+                <w:bCs/>
+                <w:sz w:val="24"/>
+              </w:rPr>
+              <w:t>岛</w:t>
+            </w:r>
+            <w:r>
+              <w:rPr>
+                <w:bCs/>
+                <w:sz w:val="24"/>
+              </w:rPr>
+              <w:t>、伊洛伊洛</w:t>
+            </w:r>
+            <w:r>
+              <w:rPr>
+                <w:rFonts w:hint="eastAsia"/>
+                <w:bCs/>
+                <w:sz w:val="24"/>
+              </w:rPr>
+              <w:t>岛</w:t>
+            </w:r>
+            <w:r>
+              <w:rPr>
+                <w:bCs/>
+                <w:sz w:val="24"/>
+              </w:rPr>
+              <w:t>、内格罗斯</w:t>
+            </w:r>
+            <w:r>
+              <w:rPr>
+                <w:rFonts w:hint="eastAsia"/>
+                <w:bCs/>
+                <w:sz w:val="24"/>
+              </w:rPr>
+              <w:t>岛</w:t>
+            </w:r>
+            <w:r>
+              <w:rPr>
+                <w:bCs/>
+                <w:sz w:val="24"/>
+              </w:rPr>
+              <w:t>以及</w:t>
+            </w:r>
+            <w:r>
+              <w:rPr>
+                <w:bCs/>
+                <w:sz w:val="24"/>
+              </w:rPr>
+              <w:t>棉兰老岛</w:t>
+            </w:r>
+            <w:r>
+              <w:rPr>
+                <w:bCs/>
+                <w:sz w:val="24"/>
+              </w:rPr>
+              <w:t>以及</w:t>
+            </w:r>
+            <w:r>
+              <w:rPr>
+                <w:bCs/>
+                <w:sz w:val="24"/>
+              </w:rPr>
+              <w:t>苏鲁群岛。在东南</w:t>
+            </w:r>
+            <w:r>
+              <w:rPr>
+                <w:rFonts w:hint="eastAsia"/>
+                <w:bCs/>
+                <w:sz w:val="24"/>
+              </w:rPr>
+              <w:t>方向上</w:t>
+            </w:r>
+            <w:r>
+              <w:rPr>
+                <w:bCs/>
+                <w:sz w:val="24"/>
+              </w:rPr>
+              <w:t>(</w:t>
+            </w:r>
+            <w:r>
+              <w:rPr>
+                <w:bCs/>
+                <w:sz w:val="24"/>
+              </w:rPr>
+              <w:t>王</w:t>
+            </w:r>
+            <w:r>
+              <w:rPr>
+                <w:rFonts w:hint="eastAsia"/>
+                <w:bCs/>
+                <w:sz w:val="24"/>
+              </w:rPr>
+              <w:t>等</w:t>
             </w:r>
             <w:r>
               <w:rPr>
@@ -4423,50 +4985,14 @@
             </w:r>
             <w:r>
               <w:rPr>
-                <w:rFonts w:hint="eastAsia"/>
-                <w:bCs/>
-                <w:sz w:val="24"/>
-              </w:rPr>
-              <w:t>这两个季风气候周期</w:t>
-            </w:r>
-            <w:r>
-              <w:rPr>
-                <w:bCs/>
-                <w:sz w:val="24"/>
-              </w:rPr>
-              <w:t>改变了海的表面环流</w:t>
-            </w:r>
-            <w:r>
-              <w:rPr>
-                <w:bCs/>
-                <w:sz w:val="24"/>
-              </w:rPr>
-              <w:t xml:space="preserve"> (</w:t>
-            </w:r>
-            <w:r>
-              <w:rPr>
-                <w:rFonts w:hint="eastAsia"/>
-                <w:bCs/>
-                <w:sz w:val="24"/>
-              </w:rPr>
-              <w:t>巴布等，</w:t>
-            </w:r>
-            <w:r>
-              <w:rPr>
-                <w:bCs/>
-                <w:sz w:val="24"/>
-              </w:rPr>
-              <w:t>2005)</w:t>
-            </w:r>
-            <w:r>
-              <w:rPr>
-                <w:bCs/>
-                <w:sz w:val="24"/>
-              </w:rPr>
-              <w:t>。然而</w:t>
-            </w:r>
-            <w:r>
-              <w:rPr>
+                <w:bCs/>
+                <w:sz w:val="24"/>
+              </w:rPr>
+              <w:t>2006)</w:t>
+            </w:r>
+            <w:r>
+              <w:rPr>
+                <w:rFonts w:hint="eastAsia"/>
                 <w:bCs/>
                 <w:sz w:val="24"/>
               </w:rPr>
@@ -4477,14 +5003,37 @@
                 <w:bCs/>
                 <w:sz w:val="24"/>
               </w:rPr>
-              <w:t xml:space="preserve"> </w:t>
-            </w:r>
-            <w:r>
-              <w:rPr>
-                <w:bCs/>
-                <w:sz w:val="24"/>
-              </w:rPr>
-              <w:t>值得注意的是</w:t>
+              <w:t>西太平洋</w:t>
+            </w:r>
+            <w:r>
+              <w:rPr>
+                <w:rFonts w:hint="eastAsia"/>
+                <w:bCs/>
+                <w:sz w:val="24"/>
+              </w:rPr>
+              <w:t>在</w:t>
+            </w:r>
+            <w:r>
+              <w:rPr>
+                <w:bCs/>
+                <w:sz w:val="24"/>
+              </w:rPr>
+              <w:t>西里伯斯海</w:t>
+            </w:r>
+            <w:r>
+              <w:rPr>
+                <w:rFonts w:hint="eastAsia"/>
+                <w:bCs/>
+                <w:sz w:val="24"/>
+              </w:rPr>
+              <w:t>处</w:t>
+            </w:r>
+            <w:r>
+              <w:rPr>
+                <w:bCs/>
+                <w:sz w:val="24"/>
+              </w:rPr>
+              <w:t>有很强的洋流</w:t>
             </w:r>
             <w:r>
               <w:rPr>
@@ -4498,467 +5047,15 @@
                 <w:bCs/>
                 <w:sz w:val="24"/>
               </w:rPr>
-              <w:t>季风期的时间可能会有所不同</w:t>
-            </w:r>
-            <w:r>
-              <w:rPr>
-                <w:bCs/>
-                <w:sz w:val="24"/>
-              </w:rPr>
-              <w:t>，</w:t>
-            </w:r>
-            <w:r>
-              <w:rPr>
-                <w:bCs/>
-                <w:sz w:val="24"/>
-              </w:rPr>
-              <w:t>而且由于不可预知的</w:t>
-            </w:r>
-            <w:r>
-              <w:rPr>
-                <w:rFonts w:hint="eastAsia"/>
-                <w:bCs/>
-                <w:sz w:val="24"/>
-              </w:rPr>
-              <w:t>异常</w:t>
-            </w:r>
-            <w:r>
-              <w:rPr>
-                <w:bCs/>
-                <w:sz w:val="24"/>
-              </w:rPr>
-              <w:t>风</w:t>
-            </w:r>
-            <w:r>
-              <w:rPr>
-                <w:rFonts w:hint="eastAsia"/>
-                <w:bCs/>
-                <w:sz w:val="24"/>
-              </w:rPr>
-              <w:t>压</w:t>
-            </w:r>
-            <w:r>
-              <w:rPr>
-                <w:bCs/>
-                <w:sz w:val="24"/>
-              </w:rPr>
-              <w:t>而不</w:t>
-            </w:r>
-            <w:r>
-              <w:rPr>
-                <w:rFonts w:hint="eastAsia"/>
-                <w:bCs/>
-                <w:sz w:val="24"/>
-              </w:rPr>
-              <w:t>严谨</w:t>
-            </w:r>
-            <w:r>
-              <w:rPr>
-                <w:rFonts w:hint="eastAsia"/>
-                <w:bCs/>
-                <w:sz w:val="24"/>
-              </w:rPr>
-              <w:t>遵循这一</w:t>
-            </w:r>
-            <w:r>
-              <w:rPr>
-                <w:rFonts w:hint="eastAsia"/>
-                <w:bCs/>
-                <w:sz w:val="24"/>
-              </w:rPr>
-              <w:t>经验</w:t>
-            </w:r>
-            <w:r>
-              <w:rPr>
-                <w:rFonts w:hint="eastAsia"/>
-                <w:bCs/>
-                <w:sz w:val="24"/>
-              </w:rPr>
-              <w:t>规律</w:t>
-            </w:r>
-            <w:r>
-              <w:rPr>
-                <w:bCs/>
-                <w:sz w:val="24"/>
-              </w:rPr>
-              <w:t>。南海是世界上最大的海洋之一</w:t>
-            </w:r>
-            <w:r>
-              <w:rPr>
-                <w:bCs/>
-                <w:sz w:val="24"/>
-              </w:rPr>
-              <w:t>，</w:t>
-            </w:r>
-            <w:r>
-              <w:rPr>
-                <w:bCs/>
-                <w:sz w:val="24"/>
-              </w:rPr>
-              <w:t xml:space="preserve"> </w:t>
-            </w:r>
-            <w:r>
-              <w:rPr>
-                <w:bCs/>
-                <w:sz w:val="24"/>
-              </w:rPr>
-              <w:t>包括大约</w:t>
-            </w:r>
-            <w:r>
-              <w:rPr>
-                <w:bCs/>
-                <w:sz w:val="24"/>
-              </w:rPr>
-              <w:t>200</w:t>
-            </w:r>
-            <w:r>
-              <w:rPr>
-                <w:bCs/>
-                <w:sz w:val="24"/>
-              </w:rPr>
-              <w:t>个孤立的海洋岛屿</w:t>
-            </w:r>
-            <w:r>
-              <w:rPr>
-                <w:bCs/>
-                <w:sz w:val="24"/>
-              </w:rPr>
-              <w:t>，</w:t>
-            </w:r>
-            <w:r>
-              <w:rPr>
-                <w:bCs/>
-                <w:sz w:val="24"/>
-              </w:rPr>
-              <w:t>被认为是位于热带珊瑚礁生物多样性的中心</w:t>
-            </w:r>
-            <w:r>
-              <w:rPr>
-                <w:bCs/>
-                <w:sz w:val="24"/>
-              </w:rPr>
-              <w:t xml:space="preserve"> (TRACC</w:t>
-            </w:r>
-            <w:r>
-              <w:rPr>
-                <w:bCs/>
-                <w:sz w:val="24"/>
-              </w:rPr>
-              <w:t>，</w:t>
-            </w:r>
-            <w:r>
-              <w:rPr>
-                <w:bCs/>
-                <w:sz w:val="24"/>
-              </w:rPr>
-              <w:t xml:space="preserve"> 2001)</w:t>
-            </w:r>
-            <w:r>
-              <w:rPr>
-                <w:bCs/>
-                <w:sz w:val="24"/>
-              </w:rPr>
-              <w:t>。苏鲁海是一</w:t>
-            </w:r>
-            <w:r>
-              <w:rPr>
-                <w:rFonts w:hint="eastAsia"/>
-                <w:bCs/>
-                <w:sz w:val="24"/>
-              </w:rPr>
-              <w:t>片</w:t>
-            </w:r>
-            <w:r>
-              <w:rPr>
-                <w:bCs/>
-                <w:sz w:val="24"/>
-              </w:rPr>
-              <w:t>封闭的</w:t>
-            </w:r>
-            <w:r>
-              <w:rPr>
-                <w:rFonts w:hint="eastAsia"/>
-                <w:bCs/>
-                <w:sz w:val="24"/>
-              </w:rPr>
-              <w:t>内</w:t>
-            </w:r>
-            <w:r>
-              <w:rPr>
-                <w:bCs/>
-                <w:sz w:val="24"/>
-              </w:rPr>
-              <w:t>海</w:t>
-            </w:r>
-            <w:r>
-              <w:rPr>
-                <w:bCs/>
-                <w:sz w:val="24"/>
-              </w:rPr>
-              <w:t>，</w:t>
-            </w:r>
-            <w:r>
-              <w:rPr>
-                <w:bCs/>
-                <w:sz w:val="24"/>
-              </w:rPr>
-              <w:t>就像地中海</w:t>
-            </w:r>
-            <w:r>
-              <w:rPr>
-                <w:rFonts w:hint="eastAsia"/>
-                <w:bCs/>
-                <w:sz w:val="24"/>
-              </w:rPr>
-              <w:t>一样</w:t>
-            </w:r>
-            <w:r>
-              <w:rPr>
-                <w:bCs/>
-                <w:sz w:val="24"/>
-              </w:rPr>
-              <w:t>，</w:t>
-            </w:r>
-            <w:r>
-              <w:rPr>
-                <w:bCs/>
-                <w:sz w:val="24"/>
-              </w:rPr>
-              <w:t>从周围的</w:t>
-            </w:r>
-            <w:r>
-              <w:rPr>
-                <w:rFonts w:hint="eastAsia"/>
-                <w:bCs/>
-                <w:sz w:val="24"/>
-              </w:rPr>
-              <w:t>海域间</w:t>
-            </w:r>
-            <w:r>
-              <w:rPr>
-                <w:bCs/>
-                <w:sz w:val="24"/>
-              </w:rPr>
-              <w:t>被一串岛屿所隔离</w:t>
-            </w:r>
-            <w:r>
-              <w:rPr>
-                <w:rFonts w:hint="eastAsia"/>
-                <w:bCs/>
-                <w:sz w:val="24"/>
-              </w:rPr>
-              <w:t>开，其中包括</w:t>
-            </w:r>
-            <w:r>
-              <w:rPr>
-                <w:bCs/>
-                <w:sz w:val="24"/>
-              </w:rPr>
-              <w:t>：</w:t>
-            </w:r>
-            <w:r>
-              <w:rPr>
-                <w:bCs/>
-                <w:sz w:val="24"/>
-              </w:rPr>
-              <w:t xml:space="preserve"> </w:t>
-            </w:r>
-            <w:r>
-              <w:rPr>
-                <w:bCs/>
-                <w:sz w:val="24"/>
-              </w:rPr>
-              <w:t>西南的婆罗洲岛、西部的巴拉望</w:t>
-            </w:r>
-            <w:r>
-              <w:rPr>
-                <w:rFonts w:hint="eastAsia"/>
-                <w:bCs/>
-                <w:sz w:val="24"/>
-              </w:rPr>
-              <w:t>岛</w:t>
-            </w:r>
-            <w:r>
-              <w:rPr>
-                <w:bCs/>
-                <w:sz w:val="24"/>
-              </w:rPr>
-              <w:t>、北部的布苏安加</w:t>
-            </w:r>
-            <w:r>
-              <w:rPr>
-                <w:rFonts w:hint="eastAsia"/>
-                <w:bCs/>
-                <w:sz w:val="24"/>
-              </w:rPr>
-              <w:t>岛</w:t>
-            </w:r>
-            <w:r>
-              <w:rPr>
-                <w:bCs/>
-                <w:sz w:val="24"/>
-              </w:rPr>
-              <w:t>以及</w:t>
-            </w:r>
-            <w:r>
-              <w:rPr>
-                <w:bCs/>
-                <w:sz w:val="24"/>
-              </w:rPr>
-              <w:t>民都</w:t>
-            </w:r>
-            <w:r>
-              <w:rPr>
-                <w:rFonts w:hint="eastAsia"/>
-                <w:bCs/>
-                <w:sz w:val="24"/>
-              </w:rPr>
-              <w:t>岛</w:t>
-            </w:r>
-            <w:r>
-              <w:rPr>
-                <w:bCs/>
-                <w:sz w:val="24"/>
-              </w:rPr>
-              <w:t>、伊洛伊洛</w:t>
-            </w:r>
-            <w:r>
-              <w:rPr>
-                <w:rFonts w:hint="eastAsia"/>
-                <w:bCs/>
-                <w:sz w:val="24"/>
-              </w:rPr>
-              <w:t>岛</w:t>
-            </w:r>
-            <w:r>
-              <w:rPr>
-                <w:bCs/>
-                <w:sz w:val="24"/>
-              </w:rPr>
-              <w:t>、内格罗斯</w:t>
-            </w:r>
-            <w:r>
-              <w:rPr>
-                <w:rFonts w:hint="eastAsia"/>
-                <w:bCs/>
-                <w:sz w:val="24"/>
-              </w:rPr>
-              <w:t>岛</w:t>
-            </w:r>
-            <w:r>
-              <w:rPr>
-                <w:bCs/>
-                <w:sz w:val="24"/>
-              </w:rPr>
-              <w:t>以及</w:t>
-            </w:r>
-            <w:r>
-              <w:rPr>
-                <w:bCs/>
-                <w:sz w:val="24"/>
-              </w:rPr>
-              <w:t>棉兰老岛</w:t>
-            </w:r>
-            <w:r>
-              <w:rPr>
-                <w:bCs/>
-                <w:sz w:val="24"/>
-              </w:rPr>
-              <w:t>以及</w:t>
-            </w:r>
-            <w:r>
-              <w:rPr>
-                <w:bCs/>
-                <w:sz w:val="24"/>
-              </w:rPr>
-              <w:t>苏鲁群岛。在东南</w:t>
-            </w:r>
-            <w:r>
-              <w:rPr>
-                <w:bCs/>
-                <w:sz w:val="24"/>
-              </w:rPr>
-              <w:t xml:space="preserve"> </w:t>
-            </w:r>
-            <w:r>
-              <w:rPr>
-                <w:rFonts w:hint="eastAsia"/>
-                <w:bCs/>
-                <w:sz w:val="24"/>
-              </w:rPr>
-              <w:t>方向上</w:t>
-            </w:r>
-            <w:r>
-              <w:rPr>
-                <w:bCs/>
-                <w:sz w:val="24"/>
-              </w:rPr>
-              <w:t>(</w:t>
-            </w:r>
-            <w:r>
-              <w:rPr>
-                <w:bCs/>
-                <w:sz w:val="24"/>
-              </w:rPr>
-              <w:t>王</w:t>
-            </w:r>
-            <w:r>
-              <w:rPr>
-                <w:rFonts w:hint="eastAsia"/>
-                <w:bCs/>
-                <w:sz w:val="24"/>
-              </w:rPr>
-              <w:t>等</w:t>
-            </w:r>
-            <w:r>
-              <w:rPr>
-                <w:bCs/>
-                <w:sz w:val="24"/>
-              </w:rPr>
-              <w:t>，</w:t>
-            </w:r>
-            <w:r>
-              <w:rPr>
-                <w:bCs/>
-                <w:sz w:val="24"/>
-              </w:rPr>
-              <w:t>2006)</w:t>
-            </w:r>
-            <w:r>
-              <w:rPr>
-                <w:rFonts w:hint="eastAsia"/>
-                <w:bCs/>
-                <w:sz w:val="24"/>
-              </w:rPr>
-              <w:t>，</w:t>
-            </w:r>
-            <w:r>
-              <w:rPr>
-                <w:bCs/>
-                <w:sz w:val="24"/>
-              </w:rPr>
-              <w:t>西太平洋的西里伯斯海有很强的洋流</w:t>
-            </w:r>
-            <w:r>
-              <w:rPr>
-                <w:bCs/>
-                <w:sz w:val="24"/>
-              </w:rPr>
-              <w:t>，</w:t>
-            </w:r>
-            <w:r>
-              <w:rPr>
-                <w:bCs/>
-                <w:sz w:val="24"/>
-              </w:rPr>
               <w:t>导致深海海沟</w:t>
             </w:r>
             <w:r>
               <w:rPr>
-                <w:bCs/>
-                <w:sz w:val="24"/>
-              </w:rPr>
-              <w:t>以及</w:t>
+                <w:rFonts w:hint="eastAsia"/>
+                <w:bCs/>
+                <w:sz w:val="24"/>
+              </w:rPr>
+              <w:t>地貌、</w:t>
             </w:r>
             <w:r>
               <w:rPr>
@@ -5187,6 +5284,14 @@
                 <w:bCs/>
                 <w:sz w:val="24"/>
               </w:rPr>
+              <w:t>本文采用</w:t>
+            </w:r>
+            <w:r>
+              <w:rPr>
+                <w:rFonts w:hint="eastAsia"/>
+                <w:bCs/>
+                <w:sz w:val="24"/>
+              </w:rPr>
               <w:t>近</w:t>
             </w:r>
             <w:r>
@@ -5213,10 +5318,18 @@
             </w:r>
             <w:r>
               <w:rPr>
-                <w:bCs/>
-                <w:sz w:val="24"/>
-              </w:rPr>
-              <w:t>是从</w:t>
+                <w:rFonts w:hint="eastAsia"/>
+                <w:bCs/>
+                <w:sz w:val="24"/>
+              </w:rPr>
+              <w:t>均</w:t>
+            </w:r>
+            <w:r>
+              <w:rPr>
+                <w:bCs/>
+                <w:sz w:val="24"/>
+              </w:rPr>
+              <w:t>从</w:t>
             </w:r>
             <w:r>
               <w:rPr>
@@ -5303,13 +5416,6 @@
                 <w:bCs/>
                 <w:sz w:val="24"/>
               </w:rPr>
-              <w:t xml:space="preserve"> </w:t>
-            </w:r>
-            <w:r>
-              <w:rPr>
-                <w:bCs/>
-                <w:sz w:val="24"/>
-              </w:rPr>
               <w:t>选取波浪资料</w:t>
             </w:r>
             <w:r>
@@ -5324,13 +5430,6 @@
                 <w:bCs/>
                 <w:sz w:val="24"/>
               </w:rPr>
-              <w:t xml:space="preserve"> </w:t>
-            </w:r>
-            <w:r>
-              <w:rPr>
-                <w:bCs/>
-                <w:sz w:val="24"/>
-              </w:rPr>
               <w:t>代表这些地区的水域。通过对所述位置的数据进行数字化</w:t>
             </w:r>
             <w:r>
@@ -5533,10 +5632,11 @@
             </w:r>
             <w:r>
               <w:rPr>
-                <w:bCs/>
-                <w:sz w:val="24"/>
-              </w:rPr>
-              <w:t>，</w:t>
+                <w:rFonts w:hint="eastAsia"/>
+                <w:bCs/>
+                <w:sz w:val="24"/>
+              </w:rPr>
+              <w:t>；</w:t>
             </w:r>
             <w:r>
               <w:rPr>
@@ -5653,10 +5753,11 @@
             </w:r>
             <w:r>
               <w:rPr>
-                <w:bCs/>
-                <w:sz w:val="24"/>
-              </w:rPr>
-              <w:t>波浪高度</w:t>
+                <w:rFonts w:hint="eastAsia"/>
+                <w:bCs/>
+                <w:sz w:val="24"/>
+              </w:rPr>
+              <w:t>有效</w:t>
             </w:r>
             <w:r>
               <w:rPr>
@@ -5667,10 +5768,18 @@
             </w:r>
             <w:r>
               <w:rPr>
-                <w:bCs/>
-                <w:sz w:val="24"/>
-              </w:rPr>
-              <w:t>波浪周期。</w:t>
+                <w:rFonts w:hint="eastAsia"/>
+                <w:bCs/>
+                <w:sz w:val="24"/>
+              </w:rPr>
+              <w:t>平均周期</w:t>
+            </w:r>
+            <w:r>
+              <w:rPr>
+                <w:bCs/>
+                <w:sz w:val="24"/>
+              </w:rPr>
+              <w:t>。</w:t>
             </w:r>
           </w:p>
         </w:tc>
@@ -6499,10 +6608,18 @@
             </w:r>
             <w:r>
               <w:rPr>
-                <w:bCs/>
-                <w:sz w:val="24"/>
-              </w:rPr>
-              <w:t xml:space="preserve">-6 </w:t>
+                <w:rFonts w:hint="eastAsia"/>
+                <w:bCs/>
+                <w:sz w:val="24"/>
+              </w:rPr>
+              <w:t>~</w:t>
+            </w:r>
+            <w:r>
+              <w:rPr>
+                <w:bCs/>
+                <w:sz w:val="24"/>
+              </w:rPr>
+              <w:t>6</w:t>
             </w:r>
             <w:r>
               <w:rPr>
@@ -6957,7 +7074,23 @@
                 <w:bCs/>
                 <w:sz w:val="24"/>
               </w:rPr>
-              <w:t>的半岛，并</w:t>
+              <w:t>的</w:t>
+            </w:r>
+            <w:r>
+              <w:rPr>
+                <w:rFonts w:hint="eastAsia"/>
+                <w:bCs/>
+                <w:sz w:val="24"/>
+              </w:rPr>
+              <w:t>次</w:t>
+            </w:r>
+            <w:r>
+              <w:rPr>
+                <w:rFonts w:hint="eastAsia"/>
+                <w:bCs/>
+                <w:sz w:val="24"/>
+              </w:rPr>
+              <w:t>半岛，并</w:t>
             </w:r>
             <w:r>
               <w:rPr>
@@ -6965,13 +7098,6 @@
                 <w:sz w:val="24"/>
               </w:rPr>
               <w:t>不包括在</w:t>
-            </w:r>
-            <w:r>
-              <w:rPr>
-                <w:bCs/>
-                <w:sz w:val="24"/>
-              </w:rPr>
-              <w:t xml:space="preserve"> </w:t>
             </w:r>
             <w:r>
               <w:rPr>
@@ -7882,16 +8008,7 @@
                 <w:bCs/>
                 <w:sz w:val="24"/>
               </w:rPr>
-              <w:t>概率密度</w:t>
-            </w:r>
-            <w:bookmarkStart w:id="0" w:name="_GoBack"/>
-            <w:bookmarkEnd w:id="0"/>
-            <w:r>
-              <w:rPr>
-                <w:bCs/>
-                <w:sz w:val="24"/>
-              </w:rPr>
-              <w:t>函数</w:t>
+              <w:t>概率密度函数</w:t>
             </w:r>
             <w:r>
               <w:rPr>
@@ -7899,13 +8016,6 @@
                 <w:sz w:val="24"/>
               </w:rPr>
               <w:t xml:space="preserve"> (Probability Density Function) </w:t>
-            </w:r>
-            <w:r>
-              <w:rPr>
-                <w:bCs/>
-                <w:sz w:val="24"/>
-              </w:rPr>
-              <w:t xml:space="preserve"> </w:t>
             </w:r>
             <w:r>
               <w:rPr>
@@ -8152,15 +8262,46 @@
                 <w:bCs/>
                 <w:sz w:val="24"/>
               </w:rPr>
-              <w:t>被认为是平静的，</w:t>
-            </w:r>
-            <w:r>
-              <w:rPr>
-                <w:rFonts w:hint="eastAsia"/>
-                <w:bCs/>
-                <w:sz w:val="24"/>
-              </w:rPr>
-              <w:t>且并不会收到波涛汹涌的外海的波浪能量的输入</w:t>
+              <w:t>被认为是</w:t>
+            </w:r>
+            <w:r>
+              <w:rPr>
+                <w:rFonts w:hint="eastAsia"/>
+                <w:bCs/>
+                <w:sz w:val="24"/>
+              </w:rPr>
+              <w:t>较为</w:t>
+            </w:r>
+            <w:r>
+              <w:rPr>
+                <w:bCs/>
+                <w:sz w:val="24"/>
+              </w:rPr>
+              <w:t>平静的，</w:t>
+            </w:r>
+            <w:r>
+              <w:rPr>
+                <w:rFonts w:hint="eastAsia"/>
+                <w:bCs/>
+                <w:sz w:val="24"/>
+              </w:rPr>
+              <w:t>且并不会</w:t>
+            </w:r>
+            <w:r>
+              <w:rPr>
+                <w:rFonts w:hint="eastAsia"/>
+                <w:bCs/>
+                <w:sz w:val="24"/>
+              </w:rPr>
+              <w:t>受到海况更复杂</w:t>
+            </w:r>
+            <w:r>
+              <w:rPr>
+                <w:rFonts w:hint="eastAsia"/>
+                <w:bCs/>
+                <w:sz w:val="24"/>
+              </w:rPr>
+              <w:t>的外海的波浪能量的输入</w:t>
             </w:r>
             <w:r>
               <w:rPr>
@@ -8212,32 +8353,15 @@
                 <w:bCs/>
                 <w:sz w:val="24"/>
               </w:rPr>
-              <w:t>船只</w:t>
-            </w:r>
-            <w:proofErr w:type="gramStart"/>
-            <w:r>
-              <w:rPr>
-                <w:bCs/>
-                <w:sz w:val="24"/>
-              </w:rPr>
-              <w:t>的观测</w:t>
-            </w:r>
-            <w:r>
-              <w:rPr>
-                <w:rFonts w:hint="eastAsia"/>
-                <w:bCs/>
-                <w:sz w:val="24"/>
-              </w:rPr>
-              <w:t>的观测</w:t>
-            </w:r>
-            <w:proofErr w:type="gramEnd"/>
-            <w:r>
-              <w:rPr>
-                <w:rFonts w:hint="eastAsia"/>
-                <w:bCs/>
-                <w:sz w:val="24"/>
-              </w:rPr>
-              <w:t>数据</w:t>
+              <w:t>船只的</w:t>
+            </w:r>
+            <w:r>
+              <w:rPr>
+                <w:rFonts w:hint="eastAsia"/>
+                <w:bCs/>
+                <w:sz w:val="24"/>
+              </w:rPr>
+              <w:t>观测数据</w:t>
             </w:r>
             <w:r>
               <w:rPr>
@@ -8259,7 +8383,23 @@
                 <w:bCs/>
                 <w:sz w:val="24"/>
               </w:rPr>
-              <w:t>此时段此海况无法进行航行，遑论活得科学监测数据</w:t>
+              <w:t>此时段此海况无法进行航行，遑论</w:t>
+            </w:r>
+            <w:r>
+              <w:rPr>
+                <w:rFonts w:hint="eastAsia"/>
+                <w:bCs/>
+                <w:sz w:val="24"/>
+              </w:rPr>
+              <w:t>获得</w:t>
+            </w:r>
+            <w:r>
+              <w:rPr>
+                <w:rFonts w:hint="eastAsia"/>
+                <w:bCs/>
+                <w:sz w:val="24"/>
+              </w:rPr>
+              <w:t>科学监测数据</w:t>
             </w:r>
             <w:r>
               <w:rPr>
@@ -8287,7 +8427,7 @@
                 <w:bCs/>
                 <w:sz w:val="24"/>
               </w:rPr>
-              <w:t>斗湖的海域的波浪</w:t>
+              <w:t>斗湖的海域的</w:t>
             </w:r>
             <w:r>
               <w:rPr>
@@ -8295,7 +8435,7 @@
                 <w:sz w:val="24"/>
               </w:rPr>
               <w:lastRenderedPageBreak/>
-              <w:t>周期</w:t>
+              <w:t>波浪周期</w:t>
             </w:r>
             <w:r>
               <w:rPr>
@@ -8532,6 +8672,14 @@
                 <w:bCs/>
                 <w:sz w:val="24"/>
               </w:rPr>
+              <w:t>较</w:t>
+            </w:r>
+            <w:r>
+              <w:rPr>
+                <w:rFonts w:hint="eastAsia"/>
+                <w:bCs/>
+                <w:sz w:val="24"/>
+              </w:rPr>
               <w:t>大</w:t>
             </w:r>
             <w:r>
@@ -8582,10 +8730,33 @@
             </w:r>
             <w:r>
               <w:rPr>
-                <w:bCs/>
-                <w:sz w:val="24"/>
-              </w:rPr>
-              <w:t>地区也非常暴露，因为它不受近海岛屿的庇护，直接面对</w:t>
+                <w:rFonts w:hint="eastAsia"/>
+                <w:bCs/>
+                <w:sz w:val="24"/>
+              </w:rPr>
+              <w:t>暴露于南太平洋</w:t>
+            </w:r>
+            <w:r>
+              <w:rPr>
+                <w:bCs/>
+                <w:sz w:val="24"/>
+              </w:rPr>
+              <w:t>，因为它不受近海岛屿的庇护，</w:t>
+            </w:r>
+            <w:r>
+              <w:rPr>
+                <w:rFonts w:hint="eastAsia"/>
+                <w:bCs/>
+                <w:sz w:val="24"/>
+              </w:rPr>
+              <w:t>季风盛行时将</w:t>
+            </w:r>
+            <w:r>
+              <w:rPr>
+                <w:bCs/>
+                <w:sz w:val="24"/>
+              </w:rPr>
+              <w:t>直接面对</w:t>
             </w:r>
             <w:r>
               <w:rPr>
@@ -8760,7 +8931,7 @@
                 <w:bCs/>
                 <w:sz w:val="24"/>
               </w:rPr>
-              <w:t xml:space="preserve">5 </w:t>
+              <w:t>5</w:t>
             </w:r>
             <w:r>
               <w:rPr>
@@ -8867,7 +9038,22 @@
                 <w:bCs/>
                 <w:sz w:val="24"/>
               </w:rPr>
-              <w:t xml:space="preserve">2-3 </w:t>
+              <w:t>2</w:t>
+            </w:r>
+            <w:r>
+              <w:rPr>
+                <w:rFonts w:hint="eastAsia"/>
+                <w:bCs/>
+                <w:sz w:val="24"/>
+              </w:rPr>
+              <w:t>~</w:t>
+            </w:r>
+            <w:r>
+              <w:rPr>
+                <w:bCs/>
+                <w:sz w:val="24"/>
+              </w:rPr>
+              <w:t>3</w:t>
             </w:r>
             <w:r>
               <w:rPr>
@@ -8940,6 +9126,8 @@
               </w:rPr>
               <w:t>的数据要少。</w:t>
             </w:r>
+            <w:bookmarkStart w:id="0" w:name="_GoBack"/>
+            <w:bookmarkEnd w:id="0"/>
           </w:p>
           <w:p>
             <w:pPr>
@@ -10785,7 +10973,23 @@
                 <w:bCs/>
                 <w:sz w:val="24"/>
               </w:rPr>
-              <w:t>沙巴的海域大部分是平静的</w:t>
+              <w:t>沙巴的海域大部分是</w:t>
+            </w:r>
+            <w:r>
+              <w:rPr>
+                <w:rFonts w:hint="eastAsia"/>
+                <w:bCs/>
+                <w:sz w:val="24"/>
+              </w:rPr>
+              <w:t>较为平静</w:t>
+            </w:r>
+            <w:r>
+              <w:rPr>
+                <w:rFonts w:hint="eastAsia"/>
+                <w:bCs/>
+                <w:sz w:val="24"/>
+              </w:rPr>
+              <w:t>的</w:t>
             </w:r>
             <w:r>
               <w:rPr>
@@ -10849,7 +11053,15 @@
                 <w:bCs/>
                 <w:sz w:val="24"/>
               </w:rPr>
-              <w:t>波浪高度</w:t>
+              <w:t>波浪</w:t>
+            </w:r>
+            <w:r>
+              <w:rPr>
+                <w:rFonts w:hint="eastAsia"/>
+                <w:bCs/>
+                <w:sz w:val="24"/>
+              </w:rPr>
+              <w:t>周期</w:t>
             </w:r>
             <w:r>
               <w:rPr>
@@ -11009,7 +11221,7 @@
                 <w:bCs/>
                 <w:sz w:val="24"/>
               </w:rPr>
-              <w:t>.</w:t>
+              <w:t>。</w:t>
             </w:r>
             <w:r>
               <w:rPr>
@@ -11025,6 +11237,7 @@
                 <w:bCs/>
                 <w:sz w:val="24"/>
               </w:rPr>
+              <w:lastRenderedPageBreak/>
               <w:t>的小季风效应是由于地理定位</w:t>
             </w:r>
             <w:r>
@@ -11049,7 +11262,7 @@
                 <w:bCs/>
                 <w:sz w:val="24"/>
               </w:rPr>
-              <w:t>中</w:t>
+              <w:t>的时期</w:t>
             </w:r>
             <w:r>
               <w:rPr>
@@ -11081,6 +11294,14 @@
                 <w:bCs/>
                 <w:sz w:val="24"/>
               </w:rPr>
+              <w:t>的行进</w:t>
+            </w:r>
+            <w:r>
+              <w:rPr>
+                <w:rFonts w:hint="eastAsia"/>
+                <w:bCs/>
+                <w:sz w:val="24"/>
+              </w:rPr>
               <w:t xml:space="preserve">) </w:t>
             </w:r>
             <w:r>
@@ -11097,16 +11318,39 @@
                 <w:bCs/>
                 <w:sz w:val="24"/>
               </w:rPr>
-              <w:t>周围海域的面积</w:t>
-            </w:r>
-            <w:r>
-              <w:rPr>
-                <w:rFonts w:hint="eastAsia"/>
-                <w:bCs/>
-                <w:sz w:val="24"/>
-              </w:rPr>
-              <w:lastRenderedPageBreak/>
-              <w:t>相对较小。在我们的能力</w:t>
+              <w:t>周围</w:t>
+            </w:r>
+            <w:r>
+              <w:rPr>
+                <w:rFonts w:hint="eastAsia"/>
+                <w:bCs/>
+                <w:sz w:val="24"/>
+              </w:rPr>
+              <w:t>相对较小</w:t>
+            </w:r>
+            <w:r>
+              <w:rPr>
+                <w:rFonts w:hint="eastAsia"/>
+                <w:bCs/>
+                <w:sz w:val="24"/>
+              </w:rPr>
+              <w:t>海域的面积</w:t>
+            </w:r>
+            <w:r>
+              <w:rPr>
+                <w:rFonts w:hint="eastAsia"/>
+                <w:bCs/>
+                <w:sz w:val="24"/>
+              </w:rPr>
+              <w:t>造成的</w:t>
+            </w:r>
+            <w:r>
+              <w:rPr>
+                <w:rFonts w:hint="eastAsia"/>
+                <w:bCs/>
+                <w:sz w:val="24"/>
+              </w:rPr>
+              <w:t>。在我们的能力</w:t>
             </w:r>
             <w:r>
               <w:rPr>
@@ -11138,7 +11382,7 @@
                 <w:bCs/>
                 <w:sz w:val="24"/>
               </w:rPr>
-              <w:t>至少我们可以说</w:t>
+              <w:t>我们可以判断</w:t>
             </w:r>
             <w:r>
               <w:rPr>
@@ -11178,7 +11422,32 @@
                 <w:bCs/>
                 <w:sz w:val="24"/>
               </w:rPr>
-              <w:t xml:space="preserve"> (~ 5 m-1) </w:t>
+              <w:t xml:space="preserve"> (~ 5 m</w:t>
+            </w:r>
+            <w:r>
+              <w:rPr>
+                <w:rFonts w:hint="eastAsia"/>
+                <w:bCs/>
+                <w:sz w:val="24"/>
+                <w:vertAlign w:val="superscript"/>
+              </w:rPr>
+              <w:t>-</w:t>
+            </w:r>
+            <w:r>
+              <w:rPr>
+                <w:bCs/>
+                <w:sz w:val="24"/>
+                <w:vertAlign w:val="superscript"/>
+              </w:rPr>
+              <w:t>1</w:t>
+            </w:r>
+            <w:r>
+              <w:rPr>
+                <w:rFonts w:hint="eastAsia"/>
+                <w:bCs/>
+                <w:sz w:val="24"/>
+              </w:rPr>
+              <w:t xml:space="preserve">) </w:t>
             </w:r>
             <w:r>
               <w:rPr>
@@ -11210,14 +11479,6 @@
                 <w:bCs/>
                 <w:sz w:val="24"/>
               </w:rPr>
-              <w:t xml:space="preserve"> </w:t>
-            </w:r>
-            <w:r>
-              <w:rPr>
-                <w:rFonts w:hint="eastAsia"/>
-                <w:bCs/>
-                <w:sz w:val="24"/>
-              </w:rPr>
               <w:t>东北季风盛行</w:t>
             </w:r>
             <w:r>
@@ -11226,15 +11487,15 @@
                 <w:bCs/>
                 <w:sz w:val="24"/>
               </w:rPr>
-              <w:t xml:space="preserve"> </w:t>
-            </w:r>
-            <w:r>
-              <w:rPr>
-                <w:rFonts w:hint="eastAsia"/>
-                <w:bCs/>
-                <w:sz w:val="24"/>
-              </w:rPr>
-              <w:t>期间。然而</w:t>
+              <w:t>期间。</w:t>
+            </w:r>
+            <w:r>
+              <w:rPr>
+                <w:rFonts w:hint="eastAsia"/>
+                <w:bCs/>
+                <w:sz w:val="24"/>
+              </w:rPr>
+              <w:t>但是</w:t>
             </w:r>
             <w:r>
               <w:rPr>
@@ -11250,7 +11511,23 @@
                 <w:bCs/>
                 <w:sz w:val="24"/>
               </w:rPr>
-              <w:t>许多因素影响了本研究中所用数据的准确性。然而</w:t>
+              <w:t>许多因素影响了本研究中所用数据的准确性</w:t>
+            </w:r>
+            <w:r>
+              <w:rPr>
+                <w:rFonts w:hint="eastAsia"/>
+                <w:bCs/>
+                <w:sz w:val="24"/>
+              </w:rPr>
+              <w:t>，</w:t>
+            </w:r>
+            <w:r>
+              <w:rPr>
+                <w:rFonts w:hint="eastAsia"/>
+                <w:bCs/>
+                <w:sz w:val="24"/>
+              </w:rPr>
+              <w:t>然而</w:t>
             </w:r>
             <w:r>
               <w:rPr>
@@ -11266,25 +11543,23 @@
                 <w:bCs/>
                 <w:sz w:val="24"/>
               </w:rPr>
-              <w:t>这项研究提供了记录</w:t>
-            </w:r>
-            <w:proofErr w:type="gramStart"/>
-            <w:r>
-              <w:rPr>
-                <w:rFonts w:hint="eastAsia"/>
-                <w:bCs/>
-                <w:sz w:val="24"/>
-              </w:rPr>
-              <w:t>波特征</w:t>
-            </w:r>
-            <w:proofErr w:type="gramEnd"/>
-            <w:r>
-              <w:rPr>
-                <w:rFonts w:hint="eastAsia"/>
-                <w:bCs/>
-                <w:sz w:val="24"/>
-              </w:rPr>
-              <w:t>的概述</w:t>
+              <w:t>这项研究提供了</w:t>
+            </w:r>
+            <w:r>
+              <w:rPr>
+                <w:rFonts w:hint="eastAsia"/>
+                <w:bCs/>
+                <w:sz w:val="24"/>
+              </w:rPr>
+              <w:t>被记录的波浪</w:t>
+            </w:r>
+            <w:r>
+              <w:rPr>
+                <w:rFonts w:hint="eastAsia"/>
+                <w:bCs/>
+                <w:sz w:val="24"/>
+              </w:rPr>
+              <w:t>特征的概述</w:t>
             </w:r>
             <w:r>
               <w:rPr>
@@ -11316,7 +11591,23 @@
                 <w:bCs/>
                 <w:sz w:val="24"/>
               </w:rPr>
-              <w:t>沙巴沿岸地区的管理。通过使用波形测量仪、卫星图像分析</w:t>
+              <w:t>沙巴沿岸地区的管理</w:t>
+            </w:r>
+            <w:r>
+              <w:rPr>
+                <w:rFonts w:hint="eastAsia"/>
+                <w:bCs/>
+                <w:sz w:val="24"/>
+              </w:rPr>
+              <w:t>和规划</w:t>
+            </w:r>
+            <w:r>
+              <w:rPr>
+                <w:rFonts w:hint="eastAsia"/>
+                <w:bCs/>
+                <w:sz w:val="24"/>
+              </w:rPr>
+              <w:t>。通过使用波形测量仪、卫星图像分析</w:t>
             </w:r>
             <w:r>
               <w:rPr>
@@ -11341,6 +11632,14 @@
                 <w:sz w:val="24"/>
               </w:rPr>
               <w:t xml:space="preserve">, </w:t>
+            </w:r>
+            <w:r>
+              <w:rPr>
+                <w:rFonts w:hint="eastAsia"/>
+                <w:bCs/>
+                <w:sz w:val="24"/>
+              </w:rPr>
+              <w:t>我们</w:t>
             </w:r>
             <w:r>
               <w:rPr>
@@ -12310,7 +12609,7 @@
 </file>
 
 <file path=customXml/itemProps1.xml><?xml version="1.0" encoding="utf-8"?>
-<ds:datastoreItem xmlns:ds="http://schemas.openxmlformats.org/officeDocument/2006/customXml" ds:itemID="{26893654-44D3-468F-BF76-8EAC702598CB}">
+<ds:datastoreItem xmlns:ds="http://schemas.openxmlformats.org/officeDocument/2006/customXml" ds:itemID="{CCBDA007-4FFB-44A1-A0D4-FDE16E928768}">
   <ds:schemaRefs>
     <ds:schemaRef ds:uri="http://schemas.openxmlformats.org/officeDocument/2006/bibliography"/>
   </ds:schemaRefs>

</xml_diff>